<commit_message>
More Design Decistions and changes in ER
</commit_message>
<xml_diff>
--- a/Annotations to ER-diagramm.docx
+++ b/Annotations to ER-diagramm.docx
@@ -39,7 +39,7 @@
           <w:szCs w:val="32"/>
           <w:lang w:val="en-US"/>
         </w:rPr>
-        <w:t>Annotations to E</w:t>
+        <w:t>Design Decisions</w:t>
       </w:r>
       <w:r>
         <w:rPr>
@@ -48,46 +48,21 @@
           <w:szCs w:val="32"/>
           <w:lang w:val="en-US"/>
         </w:rPr>
-        <w:t>ntity</w:t>
-      </w:r>
-      <w:r>
+        <w:t xml:space="preserve"> to Entity-Relationship diagram</w:t>
+      </w:r>
+    </w:p>
+    <w:p>
+      <w:pPr>
+        <w:jc w:val="center"/>
         <w:rPr>
           <w:rFonts w:ascii="Times New Roman" w:hAnsi="Times New Roman" w:cs="Times New Roman"/>
           <w:sz w:val="32"/>
           <w:szCs w:val="32"/>
           <w:lang w:val="en-US"/>
         </w:rPr>
-        <w:t>-R</w:t>
-      </w:r>
-      <w:r>
-        <w:rPr>
-          <w:rFonts w:ascii="Times New Roman" w:hAnsi="Times New Roman" w:cs="Times New Roman"/>
-          <w:sz w:val="32"/>
-          <w:szCs w:val="32"/>
-          <w:lang w:val="en-US"/>
-        </w:rPr>
-        <w:t xml:space="preserve">elationship </w:t>
-      </w:r>
-      <w:r>
-        <w:rPr>
-          <w:rFonts w:ascii="Times New Roman" w:hAnsi="Times New Roman" w:cs="Times New Roman"/>
-          <w:sz w:val="32"/>
-          <w:szCs w:val="32"/>
-          <w:lang w:val="en-US"/>
-        </w:rPr>
-        <w:t>diagram</w:t>
-      </w:r>
-    </w:p>
-    <w:p>
-      <w:pPr>
-        <w:jc w:val="center"/>
-        <w:rPr>
-          <w:rFonts w:ascii="Times New Roman" w:hAnsi="Times New Roman" w:cs="Times New Roman"/>
-          <w:sz w:val="28"/>
-          <w:szCs w:val="28"/>
-          <w:lang w:val="en-US"/>
-        </w:rPr>
-      </w:pPr>
+      </w:pPr>
+      <w:bookmarkStart w:id="0" w:name="_GoBack"/>
+      <w:bookmarkEnd w:id="0"/>
     </w:p>
     <w:p>
       <w:pPr>
@@ -148,8 +123,9 @@
           <w:szCs w:val="28"/>
           <w:lang w:val="en-US"/>
         </w:rPr>
-        <w:t>Nikita</w:t>
-      </w:r>
+        <w:t xml:space="preserve">Nikita </w:t>
+      </w:r>
+      <w:proofErr w:type="spellStart"/>
       <w:r>
         <w:rPr>
           <w:rFonts w:ascii="Times New Roman" w:hAnsi="Times New Roman" w:cs="Times New Roman"/>
@@ -157,9 +133,9 @@
           <w:szCs w:val="28"/>
           <w:lang w:val="en-US"/>
         </w:rPr>
-        <w:t xml:space="preserve"> </w:t>
-      </w:r>
-      <w:proofErr w:type="spellStart"/>
+        <w:t>Kostenko</w:t>
+      </w:r>
+      <w:proofErr w:type="spellEnd"/>
       <w:r>
         <w:rPr>
           <w:rFonts w:ascii="Times New Roman" w:hAnsi="Times New Roman" w:cs="Times New Roman"/>
@@ -167,16 +143,6 @@
           <w:szCs w:val="28"/>
           <w:lang w:val="en-US"/>
         </w:rPr>
-        <w:t>Kostenko</w:t>
-      </w:r>
-      <w:proofErr w:type="spellEnd"/>
-      <w:r>
-        <w:rPr>
-          <w:rFonts w:ascii="Times New Roman" w:hAnsi="Times New Roman" w:cs="Times New Roman"/>
-          <w:sz w:val="28"/>
-          <w:szCs w:val="28"/>
-          <w:lang w:val="en-US"/>
-        </w:rPr>
         <w:t xml:space="preserve"> </w:t>
       </w:r>
     </w:p>
@@ -185,8 +151,7 @@
         <w:jc w:val="center"/>
         <w:rPr>
           <w:rFonts w:ascii="Times New Roman" w:hAnsi="Times New Roman" w:cs="Times New Roman"/>
-          <w:sz w:val="28"/>
-          <w:szCs w:val="28"/>
+          <w:b/>
           <w:lang w:val="en-US"/>
         </w:rPr>
       </w:pPr>
@@ -224,27 +189,18 @@
     </w:p>
     <w:p>
       <w:pPr>
-        <w:jc w:val="center"/>
-        <w:rPr>
-          <w:rFonts w:ascii="Times New Roman" w:hAnsi="Times New Roman" w:cs="Times New Roman"/>
+        <w:rPr>
+          <w:rFonts w:ascii="Times New Roman" w:hAnsi="Times New Roman" w:cs="Times New Roman"/>
+          <w:b/>
           <w:sz w:val="28"/>
           <w:szCs w:val="28"/>
           <w:lang w:val="en-US"/>
         </w:rPr>
       </w:pPr>
-    </w:p>
-    <w:p>
-      <w:pPr>
-        <w:rPr>
-          <w:rFonts w:ascii="Times New Roman" w:hAnsi="Times New Roman" w:cs="Times New Roman"/>
-          <w:sz w:val="28"/>
-          <w:szCs w:val="28"/>
-          <w:lang w:val="en-US"/>
-        </w:rPr>
-      </w:pPr>
-      <w:r>
-        <w:rPr>
-          <w:rFonts w:ascii="Times New Roman" w:hAnsi="Times New Roman" w:cs="Times New Roman"/>
+      <w:r>
+        <w:rPr>
+          <w:rFonts w:ascii="Times New Roman" w:hAnsi="Times New Roman" w:cs="Times New Roman"/>
+          <w:b/>
           <w:sz w:val="28"/>
           <w:szCs w:val="28"/>
           <w:lang w:val="en-US"/>
@@ -270,7 +226,7 @@
           <w:b/>
           <w:lang w:val="en-US"/>
         </w:rPr>
-        <w:t>Customer</w:t>
+        <w:t>User</w:t>
       </w:r>
       <w:r>
         <w:rPr>
@@ -282,60 +238,17 @@
       <w:r>
         <w:rPr>
           <w:rFonts w:ascii="Times New Roman" w:hAnsi="Times New Roman" w:cs="Times New Roman"/>
-          <w:lang w:val="en-US"/>
-        </w:rPr>
-        <w:t>U</w:t>
-      </w:r>
-      <w:r>
-        <w:rPr>
-          <w:rFonts w:ascii="Times New Roman" w:hAnsi="Times New Roman" w:cs="Times New Roman"/>
-          <w:lang w:val="en-US"/>
-        </w:rPr>
-        <w:t xml:space="preserve">sername, </w:t>
-      </w:r>
-      <w:r>
-        <w:rPr>
-          <w:rFonts w:ascii="Times New Roman" w:hAnsi="Times New Roman" w:cs="Times New Roman"/>
-          <w:lang w:val="en-US"/>
-        </w:rPr>
-        <w:t>F</w:t>
-      </w:r>
-      <w:r>
-        <w:rPr>
-          <w:rFonts w:ascii="Times New Roman" w:hAnsi="Times New Roman" w:cs="Times New Roman"/>
-          <w:lang w:val="en-US"/>
-        </w:rPr>
-        <w:t xml:space="preserve">ull name, </w:t>
-      </w:r>
-      <w:r>
-        <w:rPr>
-          <w:rFonts w:ascii="Times New Roman" w:hAnsi="Times New Roman" w:cs="Times New Roman"/>
-          <w:lang w:val="en-US"/>
-        </w:rPr>
-        <w:t>E</w:t>
-      </w:r>
-      <w:r>
-        <w:rPr>
-          <w:rFonts w:ascii="Times New Roman" w:hAnsi="Times New Roman" w:cs="Times New Roman"/>
-          <w:lang w:val="en-US"/>
-        </w:rPr>
-        <w:t xml:space="preserve">-mail, </w:t>
-      </w:r>
-      <w:r>
-        <w:rPr>
-          <w:rFonts w:ascii="Times New Roman" w:hAnsi="Times New Roman" w:cs="Times New Roman"/>
-          <w:lang w:val="en-US"/>
-        </w:rPr>
-        <w:t>P</w:t>
-      </w:r>
-      <w:bookmarkStart w:id="0" w:name="_GoBack"/>
-      <w:bookmarkEnd w:id="0"/>
-      <w:r>
-        <w:rPr>
-          <w:rFonts w:ascii="Times New Roman" w:hAnsi="Times New Roman" w:cs="Times New Roman"/>
-          <w:lang w:val="en-US"/>
-        </w:rPr>
-        <w:t>hone number)</w:t>
+          <w:u w:val="single"/>
+          <w:lang w:val="en-US"/>
+        </w:rPr>
+        <w:t>Username</w:t>
+      </w:r>
+      <w:r>
+        <w:rPr>
+          <w:rFonts w:ascii="Times New Roman" w:hAnsi="Times New Roman" w:cs="Times New Roman"/>
+          <w:lang w:val="en-US"/>
+        </w:rPr>
+        <w:t>, Full name, E-Mail)</w:t>
       </w:r>
     </w:p>
     <w:p>
@@ -356,6 +269,114 @@
           <w:b/>
           <w:lang w:val="en-US"/>
         </w:rPr>
+        <w:t>Customer</w:t>
+      </w:r>
+      <w:r>
+        <w:rPr>
+          <w:rFonts w:ascii="Times New Roman" w:hAnsi="Times New Roman" w:cs="Times New Roman"/>
+          <w:b/>
+          <w:lang w:val="en-US"/>
+        </w:rPr>
+        <w:t xml:space="preserve"> – </w:t>
+      </w:r>
+      <w:r>
+        <w:rPr>
+          <w:rFonts w:ascii="Times New Roman" w:hAnsi="Times New Roman" w:cs="Times New Roman"/>
+          <w:lang w:val="en-US"/>
+        </w:rPr>
+        <w:t>inherits from</w:t>
+      </w:r>
+      <w:r>
+        <w:rPr>
+          <w:rFonts w:ascii="Times New Roman" w:hAnsi="Times New Roman" w:cs="Times New Roman"/>
+          <w:b/>
+          <w:lang w:val="en-US"/>
+        </w:rPr>
+        <w:t xml:space="preserve"> User</w:t>
+      </w:r>
+      <w:r>
+        <w:rPr>
+          <w:rFonts w:ascii="Times New Roman" w:hAnsi="Times New Roman" w:cs="Times New Roman"/>
+          <w:lang w:val="en-US"/>
+        </w:rPr>
+        <w:t xml:space="preserve"> (</w:t>
+      </w:r>
+      <w:r>
+        <w:rPr>
+          <w:rFonts w:ascii="Times New Roman" w:hAnsi="Times New Roman" w:cs="Times New Roman"/>
+          <w:lang w:val="en-US"/>
+        </w:rPr>
+        <w:t>P</w:t>
+      </w:r>
+      <w:r>
+        <w:rPr>
+          <w:rFonts w:ascii="Times New Roman" w:hAnsi="Times New Roman" w:cs="Times New Roman"/>
+          <w:lang w:val="en-US"/>
+        </w:rPr>
+        <w:t>hone number)</w:t>
+      </w:r>
+    </w:p>
+    <w:p>
+      <w:pPr>
+        <w:pStyle w:val="ListParagraph"/>
+        <w:numPr>
+          <w:ilvl w:val="0"/>
+          <w:numId w:val="2"/>
+        </w:numPr>
+        <w:rPr>
+          <w:rFonts w:ascii="Times New Roman" w:hAnsi="Times New Roman" w:cs="Times New Roman"/>
+          <w:lang w:val="en-US"/>
+        </w:rPr>
+      </w:pPr>
+      <w:r>
+        <w:rPr>
+          <w:rFonts w:ascii="Times New Roman" w:hAnsi="Times New Roman" w:cs="Times New Roman"/>
+          <w:b/>
+          <w:lang w:val="en-US"/>
+        </w:rPr>
+        <w:t xml:space="preserve">Manager </w:t>
+      </w:r>
+      <w:r>
+        <w:rPr>
+          <w:rFonts w:ascii="Times New Roman" w:hAnsi="Times New Roman" w:cs="Times New Roman"/>
+          <w:lang w:val="en-US"/>
+        </w:rPr>
+        <w:t xml:space="preserve">– inherits from </w:t>
+      </w:r>
+      <w:r>
+        <w:rPr>
+          <w:rFonts w:ascii="Times New Roman" w:hAnsi="Times New Roman" w:cs="Times New Roman"/>
+          <w:b/>
+          <w:lang w:val="en-US"/>
+        </w:rPr>
+        <w:t xml:space="preserve">User </w:t>
+      </w:r>
+      <w:r>
+        <w:rPr>
+          <w:rFonts w:ascii="Times New Roman" w:hAnsi="Times New Roman" w:cs="Times New Roman"/>
+          <w:lang w:val="en-US"/>
+        </w:rPr>
+        <w:t>()</w:t>
+      </w:r>
+    </w:p>
+    <w:p>
+      <w:pPr>
+        <w:pStyle w:val="ListParagraph"/>
+        <w:numPr>
+          <w:ilvl w:val="0"/>
+          <w:numId w:val="2"/>
+        </w:numPr>
+        <w:rPr>
+          <w:rFonts w:ascii="Times New Roman" w:hAnsi="Times New Roman" w:cs="Times New Roman"/>
+          <w:lang w:val="en-US"/>
+        </w:rPr>
+      </w:pPr>
+      <w:r>
+        <w:rPr>
+          <w:rFonts w:ascii="Times New Roman" w:hAnsi="Times New Roman" w:cs="Times New Roman"/>
+          <w:b/>
+          <w:lang w:val="en-US"/>
+        </w:rPr>
         <w:t xml:space="preserve">Location </w:t>
       </w:r>
       <w:r>
@@ -379,6 +400,2886 @@
         </w:rPr>
         <w:t>)</w:t>
       </w:r>
+    </w:p>
+    <w:p>
+      <w:pPr>
+        <w:pStyle w:val="ListParagraph"/>
+        <w:numPr>
+          <w:ilvl w:val="0"/>
+          <w:numId w:val="2"/>
+        </w:numPr>
+        <w:rPr>
+          <w:rFonts w:ascii="Times New Roman" w:hAnsi="Times New Roman" w:cs="Times New Roman"/>
+          <w:lang w:val="en-US"/>
+        </w:rPr>
+      </w:pPr>
+      <w:r>
+        <w:rPr>
+          <w:rFonts w:ascii="Times New Roman" w:hAnsi="Times New Roman" w:cs="Times New Roman"/>
+          <w:b/>
+          <w:lang w:val="en-US"/>
+        </w:rPr>
+        <w:t xml:space="preserve">Payment </w:t>
+      </w:r>
+      <w:r>
+        <w:rPr>
+          <w:rFonts w:ascii="Times New Roman" w:hAnsi="Times New Roman" w:cs="Times New Roman"/>
+          <w:lang w:val="en-US"/>
+        </w:rPr>
+        <w:t>(</w:t>
+      </w:r>
+      <w:r>
+        <w:rPr>
+          <w:rFonts w:ascii="Times New Roman" w:hAnsi="Times New Roman" w:cs="Times New Roman"/>
+          <w:u w:val="single"/>
+          <w:lang w:val="en-US"/>
+        </w:rPr>
+        <w:t>PID</w:t>
+      </w:r>
+      <w:r>
+        <w:rPr>
+          <w:rFonts w:ascii="Times New Roman" w:hAnsi="Times New Roman" w:cs="Times New Roman"/>
+          <w:lang w:val="en-US"/>
+        </w:rPr>
+        <w:t>, Time, Amount)</w:t>
+      </w:r>
+    </w:p>
+    <w:p>
+      <w:pPr>
+        <w:pStyle w:val="ListParagraph"/>
+        <w:numPr>
+          <w:ilvl w:val="0"/>
+          <w:numId w:val="2"/>
+        </w:numPr>
+        <w:rPr>
+          <w:rFonts w:ascii="Times New Roman" w:hAnsi="Times New Roman" w:cs="Times New Roman"/>
+          <w:lang w:val="en-US"/>
+        </w:rPr>
+      </w:pPr>
+      <w:r>
+        <w:rPr>
+          <w:rFonts w:ascii="Times New Roman" w:hAnsi="Times New Roman" w:cs="Times New Roman"/>
+          <w:b/>
+          <w:lang w:val="en-US"/>
+        </w:rPr>
+        <w:t xml:space="preserve">Order </w:t>
+      </w:r>
+      <w:r>
+        <w:rPr>
+          <w:rFonts w:ascii="Times New Roman" w:hAnsi="Times New Roman" w:cs="Times New Roman"/>
+          <w:lang w:val="en-US"/>
+        </w:rPr>
+        <w:t>(</w:t>
+      </w:r>
+      <w:r>
+        <w:rPr>
+          <w:rFonts w:ascii="Times New Roman" w:hAnsi="Times New Roman" w:cs="Times New Roman"/>
+          <w:u w:val="single"/>
+          <w:lang w:val="en-US"/>
+        </w:rPr>
+        <w:t>OID</w:t>
+      </w:r>
+      <w:r>
+        <w:rPr>
+          <w:rFonts w:ascii="Times New Roman" w:hAnsi="Times New Roman" w:cs="Times New Roman"/>
+          <w:lang w:val="en-US"/>
+        </w:rPr>
+        <w:t xml:space="preserve">, Creating time, Cost of ride) </w:t>
+      </w:r>
+    </w:p>
+    <w:p>
+      <w:pPr>
+        <w:pStyle w:val="ListParagraph"/>
+        <w:numPr>
+          <w:ilvl w:val="0"/>
+          <w:numId w:val="2"/>
+        </w:numPr>
+        <w:rPr>
+          <w:rFonts w:ascii="Times New Roman" w:hAnsi="Times New Roman" w:cs="Times New Roman"/>
+          <w:lang w:val="en-US"/>
+        </w:rPr>
+      </w:pPr>
+      <w:r>
+        <w:rPr>
+          <w:rFonts w:ascii="Times New Roman" w:hAnsi="Times New Roman" w:cs="Times New Roman"/>
+          <w:b/>
+          <w:lang w:val="en-US"/>
+        </w:rPr>
+        <w:t xml:space="preserve">Car </w:t>
+      </w:r>
+      <w:r>
+        <w:rPr>
+          <w:rFonts w:ascii="Times New Roman" w:hAnsi="Times New Roman" w:cs="Times New Roman"/>
+          <w:lang w:val="en-US"/>
+        </w:rPr>
+        <w:t>(</w:t>
+      </w:r>
+      <w:r>
+        <w:rPr>
+          <w:rFonts w:ascii="Times New Roman" w:hAnsi="Times New Roman" w:cs="Times New Roman"/>
+          <w:u w:val="single"/>
+          <w:lang w:val="en-US"/>
+        </w:rPr>
+        <w:t>Car license plate</w:t>
+      </w:r>
+      <w:r>
+        <w:rPr>
+          <w:rFonts w:ascii="Times New Roman" w:hAnsi="Times New Roman" w:cs="Times New Roman"/>
+          <w:lang w:val="en-US"/>
+        </w:rPr>
+        <w:t>, VIN)</w:t>
+      </w:r>
+    </w:p>
+    <w:p>
+      <w:pPr>
+        <w:pStyle w:val="ListParagraph"/>
+        <w:numPr>
+          <w:ilvl w:val="0"/>
+          <w:numId w:val="2"/>
+        </w:numPr>
+        <w:rPr>
+          <w:rFonts w:ascii="Times New Roman" w:hAnsi="Times New Roman" w:cs="Times New Roman"/>
+          <w:lang w:val="en-US"/>
+        </w:rPr>
+      </w:pPr>
+      <w:r>
+        <w:rPr>
+          <w:rFonts w:ascii="Times New Roman" w:hAnsi="Times New Roman" w:cs="Times New Roman"/>
+          <w:b/>
+          <w:lang w:val="en-US"/>
+        </w:rPr>
+        <w:t xml:space="preserve">Car type </w:t>
+      </w:r>
+      <w:r>
+        <w:rPr>
+          <w:rFonts w:ascii="Times New Roman" w:hAnsi="Times New Roman" w:cs="Times New Roman"/>
+          <w:lang w:val="en-US"/>
+        </w:rPr>
+        <w:t>(</w:t>
+      </w:r>
+      <w:r>
+        <w:rPr>
+          <w:rFonts w:ascii="Times New Roman" w:hAnsi="Times New Roman" w:cs="Times New Roman"/>
+          <w:u w:val="single"/>
+          <w:lang w:val="en-US"/>
+        </w:rPr>
+        <w:t>CTID</w:t>
+      </w:r>
+      <w:r>
+        <w:rPr>
+          <w:rFonts w:ascii="Times New Roman" w:hAnsi="Times New Roman" w:cs="Times New Roman"/>
+          <w:lang w:val="en-US"/>
+        </w:rPr>
+        <w:t>, Brand, Model</w:t>
+      </w:r>
+      <w:r>
+        <w:rPr>
+          <w:rFonts w:ascii="Times New Roman" w:hAnsi="Times New Roman" w:cs="Times New Roman"/>
+          <w:lang w:val="en-US"/>
+        </w:rPr>
+        <w:t>)</w:t>
+      </w:r>
+    </w:p>
+    <w:p>
+      <w:pPr>
+        <w:pStyle w:val="ListParagraph"/>
+        <w:numPr>
+          <w:ilvl w:val="0"/>
+          <w:numId w:val="2"/>
+        </w:numPr>
+        <w:rPr>
+          <w:rFonts w:ascii="Times New Roman" w:hAnsi="Times New Roman" w:cs="Times New Roman"/>
+          <w:lang w:val="en-US"/>
+        </w:rPr>
+      </w:pPr>
+      <w:r>
+        <w:rPr>
+          <w:rFonts w:ascii="Times New Roman" w:hAnsi="Times New Roman" w:cs="Times New Roman"/>
+          <w:b/>
+          <w:lang w:val="en-US"/>
+        </w:rPr>
+        <w:t xml:space="preserve">Cart part </w:t>
+      </w:r>
+      <w:r>
+        <w:rPr>
+          <w:rFonts w:ascii="Times New Roman" w:hAnsi="Times New Roman" w:cs="Times New Roman"/>
+          <w:lang w:val="en-US"/>
+        </w:rPr>
+        <w:t>(</w:t>
+      </w:r>
+      <w:r>
+        <w:rPr>
+          <w:rFonts w:ascii="Times New Roman" w:hAnsi="Times New Roman" w:cs="Times New Roman"/>
+          <w:u w:val="single"/>
+          <w:lang w:val="en-US"/>
+        </w:rPr>
+        <w:t>CPID</w:t>
+      </w:r>
+      <w:r>
+        <w:rPr>
+          <w:rFonts w:ascii="Times New Roman" w:hAnsi="Times New Roman" w:cs="Times New Roman"/>
+          <w:lang w:val="en-US"/>
+        </w:rPr>
+        <w:t>, Part name</w:t>
+      </w:r>
+      <w:r>
+        <w:rPr>
+          <w:rFonts w:ascii="Times New Roman" w:hAnsi="Times New Roman" w:cs="Times New Roman"/>
+          <w:lang w:val="en-US"/>
+        </w:rPr>
+        <w:t>)</w:t>
+      </w:r>
+    </w:p>
+    <w:p>
+      <w:pPr>
+        <w:pStyle w:val="ListParagraph"/>
+        <w:numPr>
+          <w:ilvl w:val="0"/>
+          <w:numId w:val="2"/>
+        </w:numPr>
+        <w:rPr>
+          <w:rFonts w:ascii="Times New Roman" w:hAnsi="Times New Roman" w:cs="Times New Roman"/>
+          <w:lang w:val="en-US"/>
+        </w:rPr>
+      </w:pPr>
+      <w:r>
+        <w:rPr>
+          <w:rFonts w:ascii="Times New Roman" w:hAnsi="Times New Roman" w:cs="Times New Roman"/>
+          <w:b/>
+          <w:lang w:val="en-US"/>
+        </w:rPr>
+        <w:t>Workshop</w:t>
+      </w:r>
+      <w:r>
+        <w:rPr>
+          <w:rFonts w:ascii="Times New Roman" w:hAnsi="Times New Roman" w:cs="Times New Roman"/>
+          <w:lang w:val="en-US"/>
+        </w:rPr>
+        <w:t xml:space="preserve"> (</w:t>
+      </w:r>
+      <w:r>
+        <w:rPr>
+          <w:rFonts w:ascii="Times New Roman" w:hAnsi="Times New Roman" w:cs="Times New Roman"/>
+          <w:u w:val="single"/>
+          <w:lang w:val="en-US"/>
+        </w:rPr>
+        <w:t>WID</w:t>
+      </w:r>
+      <w:r>
+        <w:rPr>
+          <w:rFonts w:ascii="Times New Roman" w:hAnsi="Times New Roman" w:cs="Times New Roman"/>
+          <w:lang w:val="en-US"/>
+        </w:rPr>
+        <w:t>, Timetable)</w:t>
+      </w:r>
+    </w:p>
+    <w:p>
+      <w:pPr>
+        <w:pStyle w:val="ListParagraph"/>
+        <w:numPr>
+          <w:ilvl w:val="0"/>
+          <w:numId w:val="2"/>
+        </w:numPr>
+        <w:rPr>
+          <w:rFonts w:ascii="Times New Roman" w:hAnsi="Times New Roman" w:cs="Times New Roman"/>
+          <w:lang w:val="en-US"/>
+        </w:rPr>
+      </w:pPr>
+      <w:r>
+        <w:rPr>
+          <w:rFonts w:ascii="Times New Roman" w:hAnsi="Times New Roman" w:cs="Times New Roman"/>
+          <w:b/>
+          <w:lang w:val="en-US"/>
+        </w:rPr>
+        <w:t xml:space="preserve">Car parts provider </w:t>
+      </w:r>
+      <w:r>
+        <w:rPr>
+          <w:rFonts w:ascii="Times New Roman" w:hAnsi="Times New Roman" w:cs="Times New Roman"/>
+          <w:lang w:val="en-US"/>
+        </w:rPr>
+        <w:t>(</w:t>
+      </w:r>
+      <w:r>
+        <w:rPr>
+          <w:rFonts w:ascii="Times New Roman" w:hAnsi="Times New Roman" w:cs="Times New Roman"/>
+          <w:u w:val="single"/>
+          <w:lang w:val="en-US"/>
+        </w:rPr>
+        <w:t>PID</w:t>
+      </w:r>
+      <w:r>
+        <w:rPr>
+          <w:rFonts w:ascii="Times New Roman" w:hAnsi="Times New Roman" w:cs="Times New Roman"/>
+          <w:lang w:val="en-US"/>
+        </w:rPr>
+        <w:t xml:space="preserve">, </w:t>
+      </w:r>
+      <w:r>
+        <w:rPr>
+          <w:rFonts w:ascii="Times New Roman" w:hAnsi="Times New Roman" w:cs="Times New Roman"/>
+          <w:lang w:val="en-US"/>
+        </w:rPr>
+        <w:t>Name, Phone number</w:t>
+      </w:r>
+      <w:r>
+        <w:rPr>
+          <w:rFonts w:ascii="Times New Roman" w:hAnsi="Times New Roman" w:cs="Times New Roman"/>
+          <w:lang w:val="en-US"/>
+        </w:rPr>
+        <w:t>)</w:t>
+      </w:r>
+    </w:p>
+    <w:p>
+      <w:pPr>
+        <w:pStyle w:val="ListParagraph"/>
+        <w:numPr>
+          <w:ilvl w:val="0"/>
+          <w:numId w:val="2"/>
+        </w:numPr>
+        <w:rPr>
+          <w:rFonts w:ascii="Times New Roman" w:hAnsi="Times New Roman" w:cs="Times New Roman"/>
+          <w:lang w:val="en-US"/>
+        </w:rPr>
+      </w:pPr>
+      <w:r>
+        <w:rPr>
+          <w:rFonts w:ascii="Times New Roman" w:hAnsi="Times New Roman" w:cs="Times New Roman"/>
+          <w:b/>
+          <w:lang w:val="en-US"/>
+        </w:rPr>
+        <w:t xml:space="preserve">Charging station </w:t>
+      </w:r>
+      <w:r>
+        <w:rPr>
+          <w:rFonts w:ascii="Times New Roman" w:hAnsi="Times New Roman" w:cs="Times New Roman"/>
+          <w:lang w:val="en-US"/>
+        </w:rPr>
+        <w:t>(</w:t>
+      </w:r>
+      <w:r>
+        <w:rPr>
+          <w:rFonts w:ascii="Times New Roman" w:hAnsi="Times New Roman" w:cs="Times New Roman"/>
+          <w:u w:val="single"/>
+          <w:lang w:val="en-US"/>
+        </w:rPr>
+        <w:t>UID</w:t>
+      </w:r>
+      <w:r>
+        <w:rPr>
+          <w:rFonts w:ascii="Times New Roman" w:hAnsi="Times New Roman" w:cs="Times New Roman"/>
+          <w:lang w:val="en-US"/>
+        </w:rPr>
+        <w:t>, Amount of available socket (derived), Price, Time of charging (derived)</w:t>
+      </w:r>
+    </w:p>
+    <w:p>
+      <w:pPr>
+        <w:pStyle w:val="ListParagraph"/>
+        <w:numPr>
+          <w:ilvl w:val="0"/>
+          <w:numId w:val="2"/>
+        </w:numPr>
+        <w:rPr>
+          <w:rFonts w:ascii="Times New Roman" w:hAnsi="Times New Roman" w:cs="Times New Roman"/>
+          <w:lang w:val="en-US"/>
+        </w:rPr>
+      </w:pPr>
+      <w:r>
+        <w:rPr>
+          <w:rFonts w:ascii="Times New Roman" w:hAnsi="Times New Roman" w:cs="Times New Roman"/>
+          <w:b/>
+          <w:lang w:val="en-US"/>
+        </w:rPr>
+        <w:t xml:space="preserve">Plug </w:t>
+      </w:r>
+      <w:r>
+        <w:rPr>
+          <w:rFonts w:ascii="Times New Roman" w:hAnsi="Times New Roman" w:cs="Times New Roman"/>
+          <w:lang w:val="en-US"/>
+        </w:rPr>
+        <w:t>(</w:t>
+      </w:r>
+      <w:r>
+        <w:rPr>
+          <w:rFonts w:ascii="Times New Roman" w:hAnsi="Times New Roman" w:cs="Times New Roman"/>
+          <w:lang w:val="en-US"/>
+        </w:rPr>
+        <w:t>Size, Shape</w:t>
+      </w:r>
+      <w:r>
+        <w:rPr>
+          <w:rFonts w:ascii="Times New Roman" w:hAnsi="Times New Roman" w:cs="Times New Roman"/>
+          <w:lang w:val="en-US"/>
+        </w:rPr>
+        <w:t>)</w:t>
+      </w:r>
+    </w:p>
+    <w:p>
+      <w:pPr>
+        <w:rPr>
+          <w:rFonts w:ascii="Times New Roman" w:hAnsi="Times New Roman" w:cs="Times New Roman"/>
+          <w:lang w:val="en-US"/>
+        </w:rPr>
+      </w:pPr>
+    </w:p>
+    <w:p>
+      <w:pPr>
+        <w:rPr>
+          <w:rFonts w:ascii="Times New Roman" w:hAnsi="Times New Roman" w:cs="Times New Roman"/>
+          <w:b/>
+          <w:sz w:val="28"/>
+          <w:szCs w:val="28"/>
+          <w:lang w:val="en-US"/>
+        </w:rPr>
+      </w:pPr>
+      <w:r>
+        <w:rPr>
+          <w:rFonts w:ascii="Times New Roman" w:hAnsi="Times New Roman" w:cs="Times New Roman"/>
+          <w:b/>
+          <w:sz w:val="28"/>
+          <w:szCs w:val="28"/>
+          <w:lang w:val="en-US"/>
+        </w:rPr>
+        <w:t>Design decisions</w:t>
+      </w:r>
+      <w:r>
+        <w:rPr>
+          <w:rFonts w:ascii="Times New Roman" w:hAnsi="Times New Roman" w:cs="Times New Roman"/>
+          <w:b/>
+          <w:sz w:val="28"/>
+          <w:szCs w:val="28"/>
+          <w:lang w:val="en-US"/>
+        </w:rPr>
+        <w:t xml:space="preserve"> with</w:t>
+      </w:r>
+      <w:r>
+        <w:rPr>
+          <w:rFonts w:ascii="Times New Roman" w:hAnsi="Times New Roman" w:cs="Times New Roman"/>
+          <w:b/>
+          <w:sz w:val="28"/>
+          <w:szCs w:val="28"/>
+          <w:lang w:val="en-US"/>
+        </w:rPr>
+        <w:t xml:space="preserve"> regarding to Schemas:</w:t>
+      </w:r>
+    </w:p>
+    <w:p>
+      <w:pPr>
+        <w:pStyle w:val="ListParagraph"/>
+        <w:numPr>
+          <w:ilvl w:val="0"/>
+          <w:numId w:val="5"/>
+        </w:numPr>
+        <w:rPr>
+          <w:rFonts w:ascii="Times New Roman" w:hAnsi="Times New Roman" w:cs="Times New Roman"/>
+          <w:b/>
+          <w:sz w:val="28"/>
+          <w:szCs w:val="28"/>
+          <w:lang w:val="en-US"/>
+        </w:rPr>
+      </w:pPr>
+      <w:r>
+        <w:rPr>
+          <w:rFonts w:ascii="Times New Roman" w:hAnsi="Times New Roman" w:cs="Times New Roman"/>
+          <w:lang w:val="en-US"/>
+        </w:rPr>
+        <w:t xml:space="preserve">Make a basic </w:t>
+      </w:r>
+      <w:r>
+        <w:rPr>
+          <w:rFonts w:ascii="Times New Roman" w:hAnsi="Times New Roman" w:cs="Times New Roman"/>
+          <w:b/>
+          <w:lang w:val="en-US"/>
+        </w:rPr>
+        <w:t>User</w:t>
+      </w:r>
+      <w:r>
+        <w:rPr>
+          <w:rFonts w:ascii="Times New Roman" w:hAnsi="Times New Roman" w:cs="Times New Roman"/>
+          <w:b/>
+          <w:lang w:val="en-US"/>
+        </w:rPr>
+        <w:t xml:space="preserve"> </w:t>
+      </w:r>
+      <w:r>
+        <w:rPr>
+          <w:rFonts w:ascii="Times New Roman" w:hAnsi="Times New Roman" w:cs="Times New Roman"/>
+          <w:lang w:val="en-US"/>
+        </w:rPr>
+        <w:t xml:space="preserve">and inherit from its </w:t>
+      </w:r>
+      <w:r>
+        <w:rPr>
+          <w:rFonts w:ascii="Times New Roman" w:hAnsi="Times New Roman" w:cs="Times New Roman"/>
+          <w:b/>
+          <w:lang w:val="en-US"/>
+        </w:rPr>
+        <w:t>Customer</w:t>
+      </w:r>
+      <w:r>
+        <w:rPr>
+          <w:rFonts w:ascii="Times New Roman" w:hAnsi="Times New Roman" w:cs="Times New Roman"/>
+          <w:lang w:val="en-US"/>
+        </w:rPr>
+        <w:t xml:space="preserve"> and </w:t>
+      </w:r>
+      <w:r>
+        <w:rPr>
+          <w:rFonts w:ascii="Times New Roman" w:hAnsi="Times New Roman" w:cs="Times New Roman"/>
+          <w:b/>
+          <w:lang w:val="en-US"/>
+        </w:rPr>
+        <w:t>Manager</w:t>
+      </w:r>
+    </w:p>
+    <w:p>
+      <w:pPr>
+        <w:pStyle w:val="ListParagraph"/>
+        <w:numPr>
+          <w:ilvl w:val="0"/>
+          <w:numId w:val="5"/>
+        </w:numPr>
+        <w:rPr>
+          <w:rFonts w:ascii="Times New Roman" w:hAnsi="Times New Roman" w:cs="Times New Roman"/>
+          <w:b/>
+          <w:sz w:val="28"/>
+          <w:szCs w:val="28"/>
+          <w:lang w:val="en-US"/>
+        </w:rPr>
+      </w:pPr>
+      <w:r>
+        <w:rPr>
+          <w:rFonts w:ascii="Times New Roman" w:hAnsi="Times New Roman" w:cs="Times New Roman"/>
+          <w:lang w:val="en-US"/>
+        </w:rPr>
+        <w:t>Make</w:t>
+      </w:r>
+      <w:r>
+        <w:rPr>
+          <w:rFonts w:ascii="Times New Roman" w:hAnsi="Times New Roman" w:cs="Times New Roman"/>
+          <w:lang w:val="en-US"/>
+        </w:rPr>
+        <w:t xml:space="preserve"> </w:t>
+      </w:r>
+      <w:r>
+        <w:rPr>
+          <w:rFonts w:ascii="Times New Roman" w:hAnsi="Times New Roman" w:cs="Times New Roman"/>
+          <w:b/>
+          <w:lang w:val="en-US"/>
+        </w:rPr>
+        <w:t>Location</w:t>
+      </w:r>
+      <w:r>
+        <w:rPr>
+          <w:rFonts w:ascii="Times New Roman" w:hAnsi="Times New Roman" w:cs="Times New Roman"/>
+          <w:lang w:val="en-US"/>
+        </w:rPr>
+        <w:t xml:space="preserve"> as separate entity, because i</w:t>
+      </w:r>
+      <w:r>
+        <w:rPr>
+          <w:rFonts w:ascii="Times New Roman" w:hAnsi="Times New Roman" w:cs="Times New Roman"/>
+          <w:lang w:val="en-US"/>
+        </w:rPr>
+        <w:t>t</w:t>
+      </w:r>
+      <w:r>
+        <w:rPr>
+          <w:rFonts w:ascii="Times New Roman" w:hAnsi="Times New Roman" w:cs="Times New Roman"/>
+          <w:lang w:val="en-US"/>
+        </w:rPr>
+        <w:t xml:space="preserve"> </w:t>
+      </w:r>
+      <w:r>
+        <w:rPr>
+          <w:rFonts w:ascii="Times New Roman" w:hAnsi="Times New Roman" w:cs="Times New Roman"/>
+          <w:lang w:val="en-US"/>
+        </w:rPr>
+        <w:t xml:space="preserve">is used in 5 entities </w:t>
+      </w:r>
+    </w:p>
+    <w:p>
+      <w:pPr>
+        <w:pStyle w:val="ListParagraph"/>
+        <w:numPr>
+          <w:ilvl w:val="0"/>
+          <w:numId w:val="5"/>
+        </w:numPr>
+        <w:rPr>
+          <w:rFonts w:ascii="Times New Roman" w:hAnsi="Times New Roman" w:cs="Times New Roman"/>
+          <w:b/>
+          <w:sz w:val="28"/>
+          <w:szCs w:val="28"/>
+          <w:lang w:val="en-US"/>
+        </w:rPr>
+      </w:pPr>
+      <w:r>
+        <w:rPr>
+          <w:rFonts w:ascii="Times New Roman" w:hAnsi="Times New Roman" w:cs="Times New Roman"/>
+          <w:lang w:val="en-US"/>
+        </w:rPr>
+        <w:t xml:space="preserve">Make </w:t>
+      </w:r>
+      <w:r>
+        <w:rPr>
+          <w:rFonts w:ascii="Times New Roman" w:hAnsi="Times New Roman" w:cs="Times New Roman"/>
+          <w:b/>
+          <w:lang w:val="en-US"/>
+        </w:rPr>
+        <w:t xml:space="preserve">Plug </w:t>
+      </w:r>
+      <w:r>
+        <w:rPr>
+          <w:rFonts w:ascii="Times New Roman" w:hAnsi="Times New Roman" w:cs="Times New Roman"/>
+          <w:lang w:val="en-US"/>
+        </w:rPr>
+        <w:t xml:space="preserve">as separate entity, for easier and faster searching suitable </w:t>
+      </w:r>
+    </w:p>
+    <w:p>
+      <w:pPr>
+        <w:pStyle w:val="ListParagraph"/>
+        <w:numPr>
+          <w:ilvl w:val="0"/>
+          <w:numId w:val="5"/>
+        </w:numPr>
+        <w:rPr>
+          <w:rFonts w:ascii="Times New Roman" w:hAnsi="Times New Roman" w:cs="Times New Roman"/>
+          <w:b/>
+          <w:lang w:val="en-US"/>
+        </w:rPr>
+      </w:pPr>
+      <w:r>
+        <w:rPr>
+          <w:rFonts w:ascii="Times New Roman" w:hAnsi="Times New Roman" w:cs="Times New Roman"/>
+          <w:lang w:val="en-US"/>
+        </w:rPr>
+        <w:t>Make</w:t>
+      </w:r>
+      <w:r>
+        <w:rPr>
+          <w:rFonts w:ascii="Times New Roman" w:hAnsi="Times New Roman" w:cs="Times New Roman"/>
+          <w:lang w:val="en-US"/>
+        </w:rPr>
+        <w:t xml:space="preserve"> </w:t>
+      </w:r>
+      <w:r>
+        <w:rPr>
+          <w:rFonts w:ascii="Times New Roman" w:hAnsi="Times New Roman" w:cs="Times New Roman"/>
+          <w:b/>
+          <w:lang w:val="en-US"/>
+        </w:rPr>
+        <w:t xml:space="preserve">Car Part </w:t>
+      </w:r>
+      <w:r>
+        <w:rPr>
+          <w:rFonts w:ascii="Times New Roman" w:hAnsi="Times New Roman" w:cs="Times New Roman"/>
+          <w:lang w:val="en-US"/>
+        </w:rPr>
+        <w:t xml:space="preserve">and </w:t>
+      </w:r>
+      <w:r>
+        <w:rPr>
+          <w:rFonts w:ascii="Times New Roman" w:hAnsi="Times New Roman" w:cs="Times New Roman"/>
+          <w:b/>
+          <w:lang w:val="en-US"/>
+        </w:rPr>
+        <w:t xml:space="preserve">Car type </w:t>
+      </w:r>
+      <w:r>
+        <w:rPr>
+          <w:rFonts w:ascii="Times New Roman" w:hAnsi="Times New Roman" w:cs="Times New Roman"/>
+          <w:lang w:val="en-US"/>
+        </w:rPr>
+        <w:t xml:space="preserve">for easier managing of </w:t>
+      </w:r>
+      <w:r>
+        <w:rPr>
+          <w:rFonts w:ascii="Times New Roman" w:hAnsi="Times New Roman" w:cs="Times New Roman"/>
+          <w:b/>
+          <w:lang w:val="en-US"/>
+        </w:rPr>
+        <w:t xml:space="preserve">Workshops </w:t>
+      </w:r>
+      <w:r>
+        <w:rPr>
+          <w:rFonts w:ascii="Times New Roman" w:hAnsi="Times New Roman" w:cs="Times New Roman"/>
+          <w:lang w:val="en-US"/>
+        </w:rPr>
+        <w:t xml:space="preserve">and </w:t>
+      </w:r>
+      <w:r>
+        <w:rPr>
+          <w:rFonts w:ascii="Times New Roman" w:hAnsi="Times New Roman" w:cs="Times New Roman"/>
+          <w:b/>
+          <w:lang w:val="en-US"/>
+        </w:rPr>
+        <w:t xml:space="preserve">Car part providers </w:t>
+      </w:r>
+      <w:r>
+        <w:rPr>
+          <w:rFonts w:ascii="Times New Roman" w:hAnsi="Times New Roman" w:cs="Times New Roman"/>
+          <w:lang w:val="en-US"/>
+        </w:rPr>
+        <w:t xml:space="preserve">and </w:t>
+      </w:r>
+      <w:r>
+        <w:rPr>
+          <w:rFonts w:ascii="Times New Roman" w:hAnsi="Times New Roman" w:cs="Times New Roman"/>
+          <w:b/>
+          <w:lang w:val="en-US"/>
+        </w:rPr>
+        <w:t>searching</w:t>
+      </w:r>
+    </w:p>
+    <w:p>
+      <w:pPr>
+        <w:pStyle w:val="ListParagraph"/>
+        <w:numPr>
+          <w:ilvl w:val="0"/>
+          <w:numId w:val="5"/>
+        </w:numPr>
+        <w:rPr>
+          <w:rFonts w:ascii="Times New Roman" w:eastAsia="Times New Roman" w:hAnsi="Times New Roman" w:cs="Times New Roman"/>
+          <w:lang w:val="en-US"/>
+        </w:rPr>
+      </w:pPr>
+      <w:r>
+        <w:rPr>
+          <w:rFonts w:ascii="Times New Roman" w:eastAsia="Times New Roman" w:hAnsi="Times New Roman" w:cs="Times New Roman"/>
+          <w:lang w:val="en-US"/>
+        </w:rPr>
+        <w:t xml:space="preserve">Creating </w:t>
+      </w:r>
+      <w:r>
+        <w:rPr>
+          <w:rFonts w:ascii="Times New Roman" w:eastAsia="Times New Roman" w:hAnsi="Times New Roman" w:cs="Times New Roman"/>
+          <w:b/>
+          <w:bCs/>
+          <w:lang w:val="en-US"/>
+        </w:rPr>
+        <w:t>Payments</w:t>
+      </w:r>
+      <w:r>
+        <w:rPr>
+          <w:rFonts w:ascii="Times New Roman" w:eastAsia="Times New Roman" w:hAnsi="Times New Roman" w:cs="Times New Roman"/>
+          <w:lang w:val="en-US"/>
+        </w:rPr>
+        <w:t xml:space="preserve"> entity which is derived from the </w:t>
+      </w:r>
+      <w:r>
+        <w:rPr>
+          <w:rFonts w:ascii="Times New Roman" w:eastAsia="Times New Roman" w:hAnsi="Times New Roman" w:cs="Times New Roman"/>
+          <w:b/>
+          <w:bCs/>
+          <w:lang w:val="en-US"/>
+        </w:rPr>
+        <w:t>order</w:t>
+      </w:r>
+      <w:r>
+        <w:rPr>
+          <w:rFonts w:ascii="Times New Roman" w:eastAsia="Times New Roman" w:hAnsi="Times New Roman" w:cs="Times New Roman"/>
+          <w:lang w:val="en-US"/>
+        </w:rPr>
+        <w:t xml:space="preserve"> of customers. </w:t>
+      </w:r>
+      <w:r>
+        <w:rPr>
+          <w:rFonts w:ascii="Times New Roman" w:eastAsia="Times New Roman" w:hAnsi="Times New Roman" w:cs="Times New Roman"/>
+          <w:lang w:val="en-US"/>
+        </w:rPr>
+        <w:t>Managers</w:t>
+      </w:r>
+      <w:r>
+        <w:rPr>
+          <w:rFonts w:ascii="Times New Roman" w:eastAsia="Times New Roman" w:hAnsi="Times New Roman" w:cs="Times New Roman"/>
+          <w:lang w:val="en-US"/>
+        </w:rPr>
+        <w:t xml:space="preserve"> </w:t>
+      </w:r>
+      <w:r>
+        <w:rPr>
+          <w:rFonts w:ascii="Times New Roman" w:eastAsia="Times New Roman" w:hAnsi="Times New Roman" w:cs="Times New Roman"/>
+          <w:lang w:val="en-US"/>
+        </w:rPr>
+        <w:t>should control the flow of orders and payments</w:t>
+      </w:r>
+    </w:p>
+    <w:p>
+      <w:pPr>
+        <w:pStyle w:val="ListParagraph"/>
+        <w:numPr>
+          <w:ilvl w:val="0"/>
+          <w:numId w:val="5"/>
+        </w:numPr>
+        <w:rPr>
+          <w:rFonts w:ascii="Times New Roman" w:eastAsia="Times New Roman" w:hAnsi="Times New Roman" w:cs="Times New Roman"/>
+          <w:lang w:val="en-US"/>
+        </w:rPr>
+      </w:pPr>
+      <w:r>
+        <w:rPr>
+          <w:rFonts w:ascii="Times New Roman" w:eastAsia="Times New Roman" w:hAnsi="Times New Roman" w:cs="Times New Roman"/>
+          <w:b/>
+          <w:bCs/>
+          <w:lang w:val="en-US"/>
+        </w:rPr>
+        <w:t>Users</w:t>
+      </w:r>
+      <w:r>
+        <w:rPr>
+          <w:rFonts w:ascii="Times New Roman" w:eastAsia="Times New Roman" w:hAnsi="Times New Roman" w:cs="Times New Roman"/>
+          <w:lang w:val="en-US"/>
+        </w:rPr>
+        <w:t xml:space="preserve"> are not allowed to charge a self-driven </w:t>
+      </w:r>
+      <w:r>
+        <w:rPr>
+          <w:rFonts w:ascii="Times New Roman" w:eastAsia="Times New Roman" w:hAnsi="Times New Roman" w:cs="Times New Roman"/>
+          <w:b/>
+          <w:bCs/>
+          <w:lang w:val="en-US"/>
+        </w:rPr>
+        <w:t>car</w:t>
+      </w:r>
+      <w:r>
+        <w:rPr>
+          <w:rFonts w:ascii="Times New Roman" w:eastAsia="Times New Roman" w:hAnsi="Times New Roman" w:cs="Times New Roman"/>
+          <w:lang w:val="en-US"/>
+        </w:rPr>
+        <w:t xml:space="preserve"> because </w:t>
+      </w:r>
+      <w:r>
+        <w:rPr>
+          <w:rFonts w:ascii="Times New Roman" w:eastAsia="Times New Roman" w:hAnsi="Times New Roman" w:cs="Times New Roman"/>
+          <w:b/>
+          <w:bCs/>
+          <w:lang w:val="en-US"/>
+        </w:rPr>
+        <w:t>charging stations</w:t>
+      </w:r>
+      <w:r>
+        <w:rPr>
+          <w:rFonts w:ascii="Times New Roman" w:eastAsia="Times New Roman" w:hAnsi="Times New Roman" w:cs="Times New Roman"/>
+          <w:lang w:val="en-US"/>
+        </w:rPr>
+        <w:t xml:space="preserve"> are capable of doing such actions</w:t>
+      </w:r>
+    </w:p>
+    <w:p>
+      <w:pPr>
+        <w:rPr>
+          <w:rFonts w:ascii="Times New Roman" w:hAnsi="Times New Roman" w:cs="Times New Roman"/>
+          <w:b/>
+          <w:lang w:val="en-US"/>
+        </w:rPr>
+      </w:pPr>
+    </w:p>
+    <w:p>
+      <w:pPr>
+        <w:rPr>
+          <w:rFonts w:ascii="Times New Roman" w:hAnsi="Times New Roman" w:cs="Times New Roman"/>
+          <w:b/>
+          <w:lang w:val="en-US"/>
+        </w:rPr>
+      </w:pPr>
+      <w:proofErr w:type="spellStart"/>
+      <w:r>
+        <w:rPr>
+          <w:rFonts w:ascii="Times New Roman" w:hAnsi="Times New Roman" w:cs="Times New Roman"/>
+          <w:b/>
+          <w:sz w:val="28"/>
+          <w:szCs w:val="28"/>
+          <w:lang w:val="en-US"/>
+        </w:rPr>
+        <w:t>Rel</w:t>
+      </w:r>
+      <w:proofErr w:type="spellEnd"/>
+      <w:r>
+        <w:rPr>
+          <w:rFonts w:ascii="Times New Roman" w:hAnsi="Times New Roman" w:cs="Times New Roman"/>
+          <w:b/>
+          <w:sz w:val="28"/>
+          <w:szCs w:val="28"/>
+          <w:lang w:val="en-US"/>
+        </w:rPr>
+        <w:t>ationships and notes with regarding to the:</w:t>
+      </w:r>
+      <w:r>
+        <w:rPr>
+          <w:rFonts w:ascii="Times New Roman" w:hAnsi="Times New Roman" w:cs="Times New Roman"/>
+          <w:b/>
+          <w:sz w:val="28"/>
+          <w:szCs w:val="28"/>
+          <w:lang w:val="en-US"/>
+        </w:rPr>
+        <w:t xml:space="preserve"> </w:t>
+      </w:r>
+    </w:p>
+    <w:tbl>
+      <w:tblPr>
+        <w:tblStyle w:val="TableGrid"/>
+        <w:tblW w:w="0" w:type="auto"/>
+        <w:tblInd w:w="-5" w:type="dxa"/>
+        <w:tblLayout w:type="fixed"/>
+        <w:tblLook w:val="04A0" w:firstRow="1" w:lastRow="0" w:firstColumn="1" w:lastColumn="0" w:noHBand="0" w:noVBand="1"/>
+      </w:tblPr>
+      <w:tblGrid>
+        <w:gridCol w:w="1804"/>
+        <w:gridCol w:w="1923"/>
+        <w:gridCol w:w="1959"/>
+        <w:gridCol w:w="1544"/>
+        <w:gridCol w:w="2114"/>
+      </w:tblGrid>
+      <w:tr>
+        <w:tc>
+          <w:tcPr>
+            <w:tcW w:w="1804" w:type="dxa"/>
+          </w:tcPr>
+          <w:p>
+            <w:pPr>
+              <w:pStyle w:val="ListParagraph"/>
+              <w:ind w:left="0"/>
+              <w:jc w:val="center"/>
+              <w:rPr>
+                <w:rFonts w:ascii="Times New Roman" w:hAnsi="Times New Roman" w:cs="Times New Roman"/>
+                <w:b/>
+                <w:lang w:val="en-US"/>
+              </w:rPr>
+            </w:pPr>
+            <w:r>
+              <w:rPr>
+                <w:rFonts w:ascii="Times New Roman" w:hAnsi="Times New Roman" w:cs="Times New Roman"/>
+                <w:b/>
+                <w:lang w:val="en-US"/>
+              </w:rPr>
+              <w:t>Source</w:t>
+            </w:r>
+          </w:p>
+        </w:tc>
+        <w:tc>
+          <w:tcPr>
+            <w:tcW w:w="1923" w:type="dxa"/>
+          </w:tcPr>
+          <w:p>
+            <w:pPr>
+              <w:pStyle w:val="ListParagraph"/>
+              <w:ind w:left="0"/>
+              <w:jc w:val="center"/>
+              <w:rPr>
+                <w:rFonts w:ascii="Times New Roman" w:hAnsi="Times New Roman" w:cs="Times New Roman"/>
+                <w:b/>
+                <w:lang w:val="en-US"/>
+              </w:rPr>
+            </w:pPr>
+            <w:r>
+              <w:rPr>
+                <w:rFonts w:ascii="Times New Roman" w:hAnsi="Times New Roman" w:cs="Times New Roman"/>
+                <w:b/>
+                <w:lang w:val="en-US"/>
+              </w:rPr>
+              <w:t>Destination</w:t>
+            </w:r>
+          </w:p>
+        </w:tc>
+        <w:tc>
+          <w:tcPr>
+            <w:tcW w:w="1959" w:type="dxa"/>
+          </w:tcPr>
+          <w:p>
+            <w:pPr>
+              <w:pStyle w:val="ListParagraph"/>
+              <w:ind w:left="0"/>
+              <w:jc w:val="center"/>
+              <w:rPr>
+                <w:rFonts w:ascii="Times New Roman" w:hAnsi="Times New Roman" w:cs="Times New Roman"/>
+                <w:b/>
+                <w:lang w:val="en-US"/>
+              </w:rPr>
+            </w:pPr>
+            <w:r>
+              <w:rPr>
+                <w:rFonts w:ascii="Times New Roman" w:hAnsi="Times New Roman" w:cs="Times New Roman"/>
+                <w:b/>
+                <w:lang w:val="en-US"/>
+              </w:rPr>
+              <w:t>Relationship</w:t>
+            </w:r>
+          </w:p>
+        </w:tc>
+        <w:tc>
+          <w:tcPr>
+            <w:tcW w:w="1544" w:type="dxa"/>
+          </w:tcPr>
+          <w:p>
+            <w:pPr>
+              <w:pStyle w:val="ListParagraph"/>
+              <w:ind w:left="0"/>
+              <w:jc w:val="center"/>
+              <w:rPr>
+                <w:rFonts w:ascii="Times New Roman" w:hAnsi="Times New Roman" w:cs="Times New Roman"/>
+                <w:lang w:val="en-US"/>
+              </w:rPr>
+            </w:pPr>
+            <w:r>
+              <w:rPr>
+                <w:rFonts w:ascii="Times New Roman" w:hAnsi="Times New Roman" w:cs="Times New Roman"/>
+                <w:b/>
+                <w:lang w:val="en-US"/>
+              </w:rPr>
+              <w:t>Cardinality</w:t>
+            </w:r>
+            <w:r>
+              <w:rPr>
+                <w:rFonts w:ascii="Times New Roman" w:hAnsi="Times New Roman" w:cs="Times New Roman"/>
+                <w:b/>
+                <w:lang w:val="en-US"/>
+              </w:rPr>
+              <w:t>/Type</w:t>
+            </w:r>
+          </w:p>
+        </w:tc>
+        <w:tc>
+          <w:tcPr>
+            <w:tcW w:w="2114" w:type="dxa"/>
+          </w:tcPr>
+          <w:p>
+            <w:pPr>
+              <w:pStyle w:val="ListParagraph"/>
+              <w:ind w:left="0"/>
+              <w:jc w:val="center"/>
+              <w:rPr>
+                <w:rFonts w:ascii="Times New Roman" w:hAnsi="Times New Roman" w:cs="Times New Roman"/>
+                <w:b/>
+                <w:lang w:val="en-US"/>
+              </w:rPr>
+            </w:pPr>
+            <w:r>
+              <w:rPr>
+                <w:rFonts w:ascii="Times New Roman" w:hAnsi="Times New Roman" w:cs="Times New Roman"/>
+                <w:b/>
+                <w:lang w:val="en-US"/>
+              </w:rPr>
+              <w:t>Note</w:t>
+            </w:r>
+          </w:p>
+        </w:tc>
+      </w:tr>
+      <w:tr>
+        <w:tc>
+          <w:tcPr>
+            <w:tcW w:w="1804" w:type="dxa"/>
+          </w:tcPr>
+          <w:p>
+            <w:pPr>
+              <w:pStyle w:val="ListParagraph"/>
+              <w:ind w:left="0"/>
+              <w:jc w:val="center"/>
+              <w:rPr>
+                <w:rFonts w:ascii="Times New Roman" w:hAnsi="Times New Roman" w:cs="Times New Roman"/>
+                <w:lang w:val="en-US"/>
+              </w:rPr>
+            </w:pPr>
+            <w:r>
+              <w:rPr>
+                <w:rFonts w:ascii="Times New Roman" w:hAnsi="Times New Roman" w:cs="Times New Roman"/>
+                <w:lang w:val="en-US"/>
+              </w:rPr>
+              <w:t>Customer</w:t>
+            </w:r>
+          </w:p>
+        </w:tc>
+        <w:tc>
+          <w:tcPr>
+            <w:tcW w:w="1923" w:type="dxa"/>
+          </w:tcPr>
+          <w:p>
+            <w:pPr>
+              <w:pStyle w:val="ListParagraph"/>
+              <w:ind w:left="0"/>
+              <w:jc w:val="center"/>
+              <w:rPr>
+                <w:rFonts w:ascii="Times New Roman" w:hAnsi="Times New Roman" w:cs="Times New Roman"/>
+                <w:lang w:val="en-US"/>
+              </w:rPr>
+            </w:pPr>
+            <w:r>
+              <w:rPr>
+                <w:rFonts w:ascii="Times New Roman" w:hAnsi="Times New Roman" w:cs="Times New Roman"/>
+                <w:lang w:val="en-US"/>
+              </w:rPr>
+              <w:t>Location</w:t>
+            </w:r>
+          </w:p>
+        </w:tc>
+        <w:tc>
+          <w:tcPr>
+            <w:tcW w:w="1959" w:type="dxa"/>
+          </w:tcPr>
+          <w:p>
+            <w:pPr>
+              <w:pStyle w:val="ListParagraph"/>
+              <w:ind w:left="0"/>
+              <w:jc w:val="center"/>
+              <w:rPr>
+                <w:rFonts w:ascii="Times New Roman" w:hAnsi="Times New Roman" w:cs="Times New Roman"/>
+                <w:lang w:val="en-US"/>
+              </w:rPr>
+            </w:pPr>
+            <w:r>
+              <w:rPr>
+                <w:rFonts w:ascii="Times New Roman" w:hAnsi="Times New Roman" w:cs="Times New Roman"/>
+                <w:lang w:val="en-US"/>
+              </w:rPr>
+              <w:t>Resident (live at)</w:t>
+            </w:r>
+          </w:p>
+        </w:tc>
+        <w:tc>
+          <w:tcPr>
+            <w:tcW w:w="1544" w:type="dxa"/>
+          </w:tcPr>
+          <w:p>
+            <w:pPr>
+              <w:pStyle w:val="ListParagraph"/>
+              <w:ind w:left="0"/>
+              <w:jc w:val="center"/>
+              <w:rPr>
+                <w:rFonts w:ascii="Times New Roman" w:hAnsi="Times New Roman" w:cs="Times New Roman"/>
+                <w:lang w:val="en-US"/>
+              </w:rPr>
+            </w:pPr>
+            <w:r>
+              <w:rPr>
+                <w:rFonts w:ascii="Times New Roman" w:hAnsi="Times New Roman" w:cs="Times New Roman"/>
+                <w:lang w:val="en-US"/>
+              </w:rPr>
+              <w:t>None</w:t>
+            </w:r>
+            <w:r>
+              <w:rPr>
+                <w:rFonts w:ascii="Times New Roman" w:hAnsi="Times New Roman" w:cs="Times New Roman"/>
+                <w:lang w:val="en-US"/>
+              </w:rPr>
+              <w:t>/None</w:t>
+            </w:r>
+          </w:p>
+        </w:tc>
+        <w:tc>
+          <w:tcPr>
+            <w:tcW w:w="2114" w:type="dxa"/>
+          </w:tcPr>
+          <w:p>
+            <w:pPr>
+              <w:pStyle w:val="ListParagraph"/>
+              <w:ind w:left="0"/>
+              <w:jc w:val="center"/>
+              <w:rPr>
+                <w:rFonts w:ascii="Times New Roman" w:hAnsi="Times New Roman" w:cs="Times New Roman"/>
+                <w:lang w:val="en-US"/>
+              </w:rPr>
+            </w:pPr>
+            <w:r>
+              <w:rPr>
+                <w:rFonts w:ascii="Times New Roman" w:hAnsi="Times New Roman" w:cs="Times New Roman"/>
+                <w:lang w:val="en-US"/>
+              </w:rPr>
+              <w:t>Address</w:t>
+            </w:r>
+            <w:r>
+              <w:rPr>
+                <w:rFonts w:ascii="Times New Roman" w:hAnsi="Times New Roman" w:cs="Times New Roman"/>
+                <w:lang w:val="en-US"/>
+              </w:rPr>
+              <w:t xml:space="preserve"> of living</w:t>
+            </w:r>
+          </w:p>
+        </w:tc>
+      </w:tr>
+      <w:tr>
+        <w:tc>
+          <w:tcPr>
+            <w:tcW w:w="1804" w:type="dxa"/>
+          </w:tcPr>
+          <w:p>
+            <w:pPr>
+              <w:pStyle w:val="ListParagraph"/>
+              <w:ind w:left="0"/>
+              <w:jc w:val="center"/>
+              <w:rPr>
+                <w:rFonts w:ascii="Times New Roman" w:hAnsi="Times New Roman" w:cs="Times New Roman"/>
+                <w:lang w:val="en-US"/>
+              </w:rPr>
+            </w:pPr>
+            <w:r>
+              <w:rPr>
+                <w:rFonts w:ascii="Times New Roman" w:hAnsi="Times New Roman" w:cs="Times New Roman"/>
+                <w:lang w:val="en-US"/>
+              </w:rPr>
+              <w:t>Customer</w:t>
+            </w:r>
+          </w:p>
+        </w:tc>
+        <w:tc>
+          <w:tcPr>
+            <w:tcW w:w="1923" w:type="dxa"/>
+          </w:tcPr>
+          <w:p>
+            <w:pPr>
+              <w:pStyle w:val="ListParagraph"/>
+              <w:ind w:left="0"/>
+              <w:jc w:val="center"/>
+              <w:rPr>
+                <w:rFonts w:ascii="Times New Roman" w:hAnsi="Times New Roman" w:cs="Times New Roman"/>
+                <w:lang w:val="en-US"/>
+              </w:rPr>
+            </w:pPr>
+            <w:r>
+              <w:rPr>
+                <w:rFonts w:ascii="Times New Roman" w:hAnsi="Times New Roman" w:cs="Times New Roman"/>
+                <w:lang w:val="en-US"/>
+              </w:rPr>
+              <w:t>Order</w:t>
+            </w:r>
+          </w:p>
+        </w:tc>
+        <w:tc>
+          <w:tcPr>
+            <w:tcW w:w="1959" w:type="dxa"/>
+          </w:tcPr>
+          <w:p>
+            <w:pPr>
+              <w:pStyle w:val="ListParagraph"/>
+              <w:ind w:left="0"/>
+              <w:jc w:val="center"/>
+              <w:rPr>
+                <w:rFonts w:ascii="Times New Roman" w:hAnsi="Times New Roman" w:cs="Times New Roman"/>
+                <w:lang w:val="en-US"/>
+              </w:rPr>
+            </w:pPr>
+            <w:r>
+              <w:rPr>
+                <w:rFonts w:ascii="Times New Roman" w:hAnsi="Times New Roman" w:cs="Times New Roman"/>
+                <w:lang w:val="en-US"/>
+              </w:rPr>
+              <w:t>Create</w:t>
+            </w:r>
+          </w:p>
+        </w:tc>
+        <w:tc>
+          <w:tcPr>
+            <w:tcW w:w="1544" w:type="dxa"/>
+          </w:tcPr>
+          <w:p>
+            <w:pPr>
+              <w:jc w:val="center"/>
+              <w:rPr>
+                <w:rFonts w:ascii="Times New Roman" w:hAnsi="Times New Roman" w:cs="Times New Roman"/>
+              </w:rPr>
+            </w:pPr>
+            <w:r>
+              <w:rPr>
+                <w:rFonts w:ascii="Times New Roman" w:hAnsi="Times New Roman" w:cs="Times New Roman"/>
+                <w:lang w:val="en-US"/>
+              </w:rPr>
+              <w:t>1-</w:t>
+            </w:r>
+            <w:r>
+              <w:rPr>
+                <w:rFonts w:ascii="Times New Roman" w:hAnsi="Times New Roman" w:cs="Times New Roman"/>
+                <w:lang w:val="en-US"/>
+              </w:rPr>
+              <w:t>N</w:t>
+            </w:r>
+            <w:r>
+              <w:rPr>
+                <w:rFonts w:ascii="Times New Roman" w:hAnsi="Times New Roman" w:cs="Times New Roman"/>
+              </w:rPr>
+              <w:t>/</w:t>
+            </w:r>
+            <w:r>
+              <w:rPr>
+                <w:rFonts w:ascii="Times New Roman" w:hAnsi="Times New Roman" w:cs="Times New Roman"/>
+                <w:lang w:val="en-US"/>
+              </w:rPr>
+              <w:t>weak</w:t>
+            </w:r>
+          </w:p>
+        </w:tc>
+        <w:tc>
+          <w:tcPr>
+            <w:tcW w:w="2114" w:type="dxa"/>
+          </w:tcPr>
+          <w:p>
+            <w:pPr>
+              <w:pStyle w:val="ListParagraph"/>
+              <w:ind w:left="0"/>
+              <w:jc w:val="center"/>
+              <w:rPr>
+                <w:rFonts w:ascii="Times New Roman" w:hAnsi="Times New Roman" w:cs="Times New Roman"/>
+                <w:lang w:val="en-US"/>
+              </w:rPr>
+            </w:pPr>
+            <w:r>
+              <w:rPr>
+                <w:rFonts w:ascii="Times New Roman" w:hAnsi="Times New Roman" w:cs="Times New Roman"/>
+                <w:lang w:val="en-US"/>
+              </w:rPr>
+              <w:t>Customer creates order</w:t>
+            </w:r>
+          </w:p>
+        </w:tc>
+      </w:tr>
+      <w:tr>
+        <w:tc>
+          <w:tcPr>
+            <w:tcW w:w="1804" w:type="dxa"/>
+          </w:tcPr>
+          <w:p>
+            <w:pPr>
+              <w:pStyle w:val="ListParagraph"/>
+              <w:ind w:left="0"/>
+              <w:jc w:val="center"/>
+              <w:rPr>
+                <w:rFonts w:ascii="Times New Roman" w:hAnsi="Times New Roman" w:cs="Times New Roman"/>
+                <w:lang w:val="en-US"/>
+              </w:rPr>
+            </w:pPr>
+            <w:r>
+              <w:rPr>
+                <w:rFonts w:ascii="Times New Roman" w:hAnsi="Times New Roman" w:cs="Times New Roman"/>
+                <w:lang w:val="en-US"/>
+              </w:rPr>
+              <w:t>Payment</w:t>
+            </w:r>
+          </w:p>
+        </w:tc>
+        <w:tc>
+          <w:tcPr>
+            <w:tcW w:w="1923" w:type="dxa"/>
+          </w:tcPr>
+          <w:p>
+            <w:pPr>
+              <w:pStyle w:val="ListParagraph"/>
+              <w:ind w:left="0"/>
+              <w:jc w:val="center"/>
+              <w:rPr>
+                <w:rFonts w:ascii="Times New Roman" w:hAnsi="Times New Roman" w:cs="Times New Roman"/>
+                <w:lang w:val="en-US"/>
+              </w:rPr>
+            </w:pPr>
+            <w:r>
+              <w:rPr>
+                <w:rFonts w:ascii="Times New Roman" w:hAnsi="Times New Roman" w:cs="Times New Roman"/>
+                <w:lang w:val="en-US"/>
+              </w:rPr>
+              <w:t>Customer</w:t>
+            </w:r>
+          </w:p>
+        </w:tc>
+        <w:tc>
+          <w:tcPr>
+            <w:tcW w:w="1959" w:type="dxa"/>
+          </w:tcPr>
+          <w:p>
+            <w:pPr>
+              <w:pStyle w:val="ListParagraph"/>
+              <w:ind w:left="0"/>
+              <w:jc w:val="center"/>
+              <w:rPr>
+                <w:rFonts w:ascii="Times New Roman" w:hAnsi="Times New Roman" w:cs="Times New Roman"/>
+                <w:lang w:val="en-US"/>
+              </w:rPr>
+            </w:pPr>
+            <w:r>
+              <w:rPr>
+                <w:rFonts w:ascii="Times New Roman" w:hAnsi="Times New Roman" w:cs="Times New Roman"/>
+                <w:lang w:val="en-US"/>
+              </w:rPr>
+              <w:t>Done by</w:t>
+            </w:r>
+          </w:p>
+        </w:tc>
+        <w:tc>
+          <w:tcPr>
+            <w:tcW w:w="1544" w:type="dxa"/>
+          </w:tcPr>
+          <w:p>
+            <w:pPr>
+              <w:pStyle w:val="ListParagraph"/>
+              <w:ind w:left="0"/>
+              <w:jc w:val="center"/>
+              <w:rPr>
+                <w:rFonts w:ascii="Times New Roman" w:hAnsi="Times New Roman" w:cs="Times New Roman"/>
+                <w:lang w:val="en-US"/>
+              </w:rPr>
+            </w:pPr>
+            <w:r>
+              <w:rPr>
+                <w:rFonts w:ascii="Times New Roman" w:hAnsi="Times New Roman" w:cs="Times New Roman"/>
+                <w:lang w:val="en-US"/>
+              </w:rPr>
+              <w:t>1-N/weak</w:t>
+            </w:r>
+          </w:p>
+        </w:tc>
+        <w:tc>
+          <w:tcPr>
+            <w:tcW w:w="2114" w:type="dxa"/>
+          </w:tcPr>
+          <w:p>
+            <w:pPr>
+              <w:pStyle w:val="ListParagraph"/>
+              <w:ind w:left="0"/>
+              <w:jc w:val="center"/>
+              <w:rPr>
+                <w:rFonts w:ascii="Times New Roman" w:hAnsi="Times New Roman" w:cs="Times New Roman"/>
+                <w:lang w:val="en-US"/>
+              </w:rPr>
+            </w:pPr>
+            <w:r>
+              <w:rPr>
+                <w:rFonts w:ascii="Times New Roman" w:hAnsi="Times New Roman" w:cs="Times New Roman"/>
+                <w:lang w:val="en-US"/>
+              </w:rPr>
+              <w:t>Payment is done (paid) by customer</w:t>
+            </w:r>
+          </w:p>
+        </w:tc>
+      </w:tr>
+      <w:tr>
+        <w:tc>
+          <w:tcPr>
+            <w:tcW w:w="1804" w:type="dxa"/>
+          </w:tcPr>
+          <w:p>
+            <w:pPr>
+              <w:pStyle w:val="ListParagraph"/>
+              <w:ind w:left="0"/>
+              <w:jc w:val="center"/>
+              <w:rPr>
+                <w:rFonts w:ascii="Times New Roman" w:hAnsi="Times New Roman" w:cs="Times New Roman"/>
+                <w:lang w:val="en-US"/>
+              </w:rPr>
+            </w:pPr>
+            <w:r>
+              <w:rPr>
+                <w:rFonts w:ascii="Times New Roman" w:hAnsi="Times New Roman" w:cs="Times New Roman"/>
+                <w:lang w:val="en-US"/>
+              </w:rPr>
+              <w:t>Payment</w:t>
+            </w:r>
+          </w:p>
+        </w:tc>
+        <w:tc>
+          <w:tcPr>
+            <w:tcW w:w="1923" w:type="dxa"/>
+          </w:tcPr>
+          <w:p>
+            <w:pPr>
+              <w:pStyle w:val="ListParagraph"/>
+              <w:ind w:left="0"/>
+              <w:jc w:val="center"/>
+              <w:rPr>
+                <w:rFonts w:ascii="Times New Roman" w:hAnsi="Times New Roman" w:cs="Times New Roman"/>
+                <w:lang w:val="en-US"/>
+              </w:rPr>
+            </w:pPr>
+            <w:r>
+              <w:rPr>
+                <w:rFonts w:ascii="Times New Roman" w:hAnsi="Times New Roman" w:cs="Times New Roman"/>
+                <w:lang w:val="en-US"/>
+              </w:rPr>
+              <w:t>Order</w:t>
+            </w:r>
+          </w:p>
+        </w:tc>
+        <w:tc>
+          <w:tcPr>
+            <w:tcW w:w="1959" w:type="dxa"/>
+          </w:tcPr>
+          <w:p>
+            <w:pPr>
+              <w:pStyle w:val="ListParagraph"/>
+              <w:ind w:left="0"/>
+              <w:jc w:val="center"/>
+              <w:rPr>
+                <w:rFonts w:ascii="Times New Roman" w:hAnsi="Times New Roman" w:cs="Times New Roman"/>
+                <w:lang w:val="en-US"/>
+              </w:rPr>
+            </w:pPr>
+            <w:r>
+              <w:rPr>
+                <w:rFonts w:ascii="Times New Roman" w:hAnsi="Times New Roman" w:cs="Times New Roman"/>
+                <w:lang w:val="en-US"/>
+              </w:rPr>
+              <w:t>For</w:t>
+            </w:r>
+          </w:p>
+        </w:tc>
+        <w:tc>
+          <w:tcPr>
+            <w:tcW w:w="1544" w:type="dxa"/>
+          </w:tcPr>
+          <w:p>
+            <w:pPr>
+              <w:pStyle w:val="ListParagraph"/>
+              <w:ind w:left="0"/>
+              <w:jc w:val="center"/>
+              <w:rPr>
+                <w:rFonts w:ascii="Times New Roman" w:hAnsi="Times New Roman" w:cs="Times New Roman"/>
+                <w:lang w:val="en-US"/>
+              </w:rPr>
+            </w:pPr>
+            <w:r>
+              <w:rPr>
+                <w:rFonts w:ascii="Times New Roman" w:hAnsi="Times New Roman" w:cs="Times New Roman"/>
+                <w:lang w:val="en-US"/>
+              </w:rPr>
+              <w:t>1-1/weak</w:t>
+            </w:r>
+          </w:p>
+        </w:tc>
+        <w:tc>
+          <w:tcPr>
+            <w:tcW w:w="2114" w:type="dxa"/>
+          </w:tcPr>
+          <w:p>
+            <w:pPr>
+              <w:pStyle w:val="ListParagraph"/>
+              <w:ind w:left="0"/>
+              <w:jc w:val="center"/>
+              <w:rPr>
+                <w:rFonts w:ascii="Times New Roman" w:hAnsi="Times New Roman" w:cs="Times New Roman"/>
+                <w:lang w:val="en-US"/>
+              </w:rPr>
+            </w:pPr>
+            <w:r>
+              <w:rPr>
+                <w:rFonts w:ascii="Times New Roman" w:hAnsi="Times New Roman" w:cs="Times New Roman"/>
+                <w:lang w:val="en-US"/>
+              </w:rPr>
+              <w:t>Payment is done (paid) for order</w:t>
+            </w:r>
+          </w:p>
+        </w:tc>
+      </w:tr>
+      <w:tr>
+        <w:tc>
+          <w:tcPr>
+            <w:tcW w:w="1804" w:type="dxa"/>
+          </w:tcPr>
+          <w:p>
+            <w:pPr>
+              <w:pStyle w:val="ListParagraph"/>
+              <w:ind w:left="0"/>
+              <w:jc w:val="center"/>
+              <w:rPr>
+                <w:rFonts w:ascii="Times New Roman" w:hAnsi="Times New Roman" w:cs="Times New Roman"/>
+                <w:lang w:val="en-US"/>
+              </w:rPr>
+            </w:pPr>
+            <w:r>
+              <w:rPr>
+                <w:rFonts w:ascii="Times New Roman" w:hAnsi="Times New Roman" w:cs="Times New Roman"/>
+                <w:lang w:val="en-US"/>
+              </w:rPr>
+              <w:t>Manager</w:t>
+            </w:r>
+          </w:p>
+        </w:tc>
+        <w:tc>
+          <w:tcPr>
+            <w:tcW w:w="1923" w:type="dxa"/>
+          </w:tcPr>
+          <w:p>
+            <w:pPr>
+              <w:pStyle w:val="ListParagraph"/>
+              <w:ind w:left="0"/>
+              <w:jc w:val="center"/>
+              <w:rPr>
+                <w:rFonts w:ascii="Times New Roman" w:hAnsi="Times New Roman" w:cs="Times New Roman"/>
+                <w:lang w:val="en-US"/>
+              </w:rPr>
+            </w:pPr>
+            <w:r>
+              <w:rPr>
+                <w:rFonts w:ascii="Times New Roman" w:hAnsi="Times New Roman" w:cs="Times New Roman"/>
+                <w:lang w:val="en-US"/>
+              </w:rPr>
+              <w:t>Order</w:t>
+            </w:r>
+          </w:p>
+        </w:tc>
+        <w:tc>
+          <w:tcPr>
+            <w:tcW w:w="1959" w:type="dxa"/>
+          </w:tcPr>
+          <w:p>
+            <w:pPr>
+              <w:pStyle w:val="ListParagraph"/>
+              <w:ind w:left="0"/>
+              <w:jc w:val="center"/>
+              <w:rPr>
+                <w:rFonts w:ascii="Times New Roman" w:hAnsi="Times New Roman" w:cs="Times New Roman"/>
+                <w:lang w:val="en-US"/>
+              </w:rPr>
+            </w:pPr>
+            <w:r>
+              <w:rPr>
+                <w:rFonts w:ascii="Times New Roman" w:hAnsi="Times New Roman" w:cs="Times New Roman"/>
+                <w:lang w:val="en-US"/>
+              </w:rPr>
+              <w:t>Manage of</w:t>
+            </w:r>
+          </w:p>
+        </w:tc>
+        <w:tc>
+          <w:tcPr>
+            <w:tcW w:w="1544" w:type="dxa"/>
+          </w:tcPr>
+          <w:p>
+            <w:pPr>
+              <w:pStyle w:val="ListParagraph"/>
+              <w:ind w:left="0"/>
+              <w:jc w:val="center"/>
+              <w:rPr>
+                <w:rFonts w:ascii="Times New Roman" w:hAnsi="Times New Roman" w:cs="Times New Roman"/>
+                <w:lang w:val="en-US"/>
+              </w:rPr>
+            </w:pPr>
+            <w:r>
+              <w:rPr>
+                <w:rFonts w:ascii="Times New Roman" w:hAnsi="Times New Roman" w:cs="Times New Roman"/>
+                <w:lang w:val="en-US"/>
+              </w:rPr>
+              <w:t>None/None</w:t>
+            </w:r>
+          </w:p>
+        </w:tc>
+        <w:tc>
+          <w:tcPr>
+            <w:tcW w:w="2114" w:type="dxa"/>
+          </w:tcPr>
+          <w:p>
+            <w:pPr>
+              <w:pStyle w:val="ListParagraph"/>
+              <w:ind w:left="0"/>
+              <w:jc w:val="center"/>
+              <w:rPr>
+                <w:rFonts w:ascii="Times New Roman" w:hAnsi="Times New Roman" w:cs="Times New Roman"/>
+                <w:lang w:val="en-US"/>
+              </w:rPr>
+            </w:pPr>
+            <w:r>
+              <w:rPr>
+                <w:rFonts w:ascii="Times New Roman" w:hAnsi="Times New Roman" w:cs="Times New Roman"/>
+                <w:lang w:val="en-US"/>
+              </w:rPr>
+              <w:t>Manager manages (administrate) customer`s orders</w:t>
+            </w:r>
+          </w:p>
+        </w:tc>
+      </w:tr>
+      <w:tr>
+        <w:tc>
+          <w:tcPr>
+            <w:tcW w:w="1804" w:type="dxa"/>
+          </w:tcPr>
+          <w:p>
+            <w:pPr>
+              <w:pStyle w:val="ListParagraph"/>
+              <w:ind w:left="0"/>
+              <w:jc w:val="center"/>
+              <w:rPr>
+                <w:rFonts w:ascii="Times New Roman" w:hAnsi="Times New Roman" w:cs="Times New Roman"/>
+                <w:lang w:val="en-US"/>
+              </w:rPr>
+            </w:pPr>
+            <w:r>
+              <w:rPr>
+                <w:rFonts w:ascii="Times New Roman" w:hAnsi="Times New Roman" w:cs="Times New Roman"/>
+                <w:lang w:val="en-US"/>
+              </w:rPr>
+              <w:t>Car</w:t>
+            </w:r>
+          </w:p>
+        </w:tc>
+        <w:tc>
+          <w:tcPr>
+            <w:tcW w:w="1923" w:type="dxa"/>
+          </w:tcPr>
+          <w:p>
+            <w:pPr>
+              <w:pStyle w:val="ListParagraph"/>
+              <w:ind w:left="0"/>
+              <w:jc w:val="center"/>
+              <w:rPr>
+                <w:rFonts w:ascii="Times New Roman" w:hAnsi="Times New Roman" w:cs="Times New Roman"/>
+                <w:lang w:val="en-US"/>
+              </w:rPr>
+            </w:pPr>
+            <w:r>
+              <w:rPr>
+                <w:rFonts w:ascii="Times New Roman" w:hAnsi="Times New Roman" w:cs="Times New Roman"/>
+                <w:lang w:val="en-US"/>
+              </w:rPr>
+              <w:t>Order</w:t>
+            </w:r>
+          </w:p>
+        </w:tc>
+        <w:tc>
+          <w:tcPr>
+            <w:tcW w:w="1959" w:type="dxa"/>
+          </w:tcPr>
+          <w:p>
+            <w:pPr>
+              <w:pStyle w:val="ListParagraph"/>
+              <w:ind w:left="0"/>
+              <w:jc w:val="center"/>
+              <w:rPr>
+                <w:rFonts w:ascii="Times New Roman" w:hAnsi="Times New Roman" w:cs="Times New Roman"/>
+                <w:lang w:val="en-US"/>
+              </w:rPr>
+            </w:pPr>
+            <w:r>
+              <w:rPr>
+                <w:rFonts w:ascii="Times New Roman" w:hAnsi="Times New Roman" w:cs="Times New Roman"/>
+                <w:lang w:val="en-US"/>
+              </w:rPr>
+              <w:t>Attached</w:t>
+            </w:r>
+          </w:p>
+        </w:tc>
+        <w:tc>
+          <w:tcPr>
+            <w:tcW w:w="1544" w:type="dxa"/>
+          </w:tcPr>
+          <w:p>
+            <w:pPr>
+              <w:pStyle w:val="ListParagraph"/>
+              <w:ind w:left="0"/>
+              <w:jc w:val="center"/>
+              <w:rPr>
+                <w:rFonts w:ascii="Times New Roman" w:hAnsi="Times New Roman" w:cs="Times New Roman"/>
+                <w:lang w:val="en-US"/>
+              </w:rPr>
+            </w:pPr>
+            <w:r>
+              <w:rPr>
+                <w:rFonts w:ascii="Times New Roman" w:hAnsi="Times New Roman" w:cs="Times New Roman"/>
+                <w:lang w:val="en-US"/>
+              </w:rPr>
+              <w:t>1-N/weak</w:t>
+            </w:r>
+          </w:p>
+        </w:tc>
+        <w:tc>
+          <w:tcPr>
+            <w:tcW w:w="2114" w:type="dxa"/>
+          </w:tcPr>
+          <w:p>
+            <w:pPr>
+              <w:pStyle w:val="ListParagraph"/>
+              <w:ind w:left="0"/>
+              <w:jc w:val="center"/>
+              <w:rPr>
+                <w:rFonts w:ascii="Times New Roman" w:hAnsi="Times New Roman" w:cs="Times New Roman"/>
+                <w:lang w:val="en-US"/>
+              </w:rPr>
+            </w:pPr>
+            <w:r>
+              <w:rPr>
+                <w:rFonts w:ascii="Times New Roman" w:hAnsi="Times New Roman" w:cs="Times New Roman"/>
+                <w:lang w:val="en-US"/>
+              </w:rPr>
+              <w:t xml:space="preserve">Car is attached to Order (one Car can be attached to </w:t>
+            </w:r>
+            <w:r>
+              <w:rPr>
+                <w:rFonts w:ascii="Times New Roman" w:hAnsi="Times New Roman" w:cs="Times New Roman"/>
+                <w:lang w:val="en-US"/>
+              </w:rPr>
+              <w:lastRenderedPageBreak/>
+              <w:t>several Order in distinct time interval)</w:t>
+            </w:r>
+          </w:p>
+        </w:tc>
+      </w:tr>
+      <w:tr>
+        <w:tc>
+          <w:tcPr>
+            <w:tcW w:w="1804" w:type="dxa"/>
+          </w:tcPr>
+          <w:p>
+            <w:pPr>
+              <w:pStyle w:val="ListParagraph"/>
+              <w:ind w:left="0"/>
+              <w:jc w:val="center"/>
+              <w:rPr>
+                <w:rFonts w:ascii="Times New Roman" w:hAnsi="Times New Roman" w:cs="Times New Roman"/>
+                <w:lang w:val="en-US"/>
+              </w:rPr>
+            </w:pPr>
+            <w:r>
+              <w:rPr>
+                <w:rFonts w:ascii="Times New Roman" w:hAnsi="Times New Roman" w:cs="Times New Roman"/>
+                <w:lang w:val="en-US"/>
+              </w:rPr>
+              <w:lastRenderedPageBreak/>
+              <w:t>Car</w:t>
+            </w:r>
+          </w:p>
+        </w:tc>
+        <w:tc>
+          <w:tcPr>
+            <w:tcW w:w="1923" w:type="dxa"/>
+          </w:tcPr>
+          <w:p>
+            <w:pPr>
+              <w:pStyle w:val="ListParagraph"/>
+              <w:ind w:left="0"/>
+              <w:jc w:val="center"/>
+              <w:rPr>
+                <w:rFonts w:ascii="Times New Roman" w:hAnsi="Times New Roman" w:cs="Times New Roman"/>
+                <w:lang w:val="en-US"/>
+              </w:rPr>
+            </w:pPr>
+            <w:r>
+              <w:rPr>
+                <w:rFonts w:ascii="Times New Roman" w:hAnsi="Times New Roman" w:cs="Times New Roman"/>
+                <w:lang w:val="en-US"/>
+              </w:rPr>
+              <w:t>Charging station</w:t>
+            </w:r>
+          </w:p>
+        </w:tc>
+        <w:tc>
+          <w:tcPr>
+            <w:tcW w:w="1959" w:type="dxa"/>
+          </w:tcPr>
+          <w:p>
+            <w:pPr>
+              <w:pStyle w:val="ListParagraph"/>
+              <w:ind w:left="0"/>
+              <w:jc w:val="center"/>
+              <w:rPr>
+                <w:rFonts w:ascii="Times New Roman" w:hAnsi="Times New Roman" w:cs="Times New Roman"/>
+                <w:lang w:val="en-US"/>
+              </w:rPr>
+            </w:pPr>
+            <w:r>
+              <w:rPr>
+                <w:rFonts w:ascii="Times New Roman" w:hAnsi="Times New Roman" w:cs="Times New Roman"/>
+                <w:lang w:val="en-US"/>
+              </w:rPr>
+              <w:t>Find the closest</w:t>
+            </w:r>
+          </w:p>
+        </w:tc>
+        <w:tc>
+          <w:tcPr>
+            <w:tcW w:w="1544" w:type="dxa"/>
+          </w:tcPr>
+          <w:p>
+            <w:pPr>
+              <w:pStyle w:val="ListParagraph"/>
+              <w:ind w:left="0"/>
+              <w:jc w:val="center"/>
+              <w:rPr>
+                <w:rFonts w:ascii="Times New Roman" w:hAnsi="Times New Roman" w:cs="Times New Roman"/>
+                <w:lang w:val="en-US"/>
+              </w:rPr>
+            </w:pPr>
+            <w:r>
+              <w:rPr>
+                <w:rFonts w:ascii="Times New Roman" w:hAnsi="Times New Roman" w:cs="Times New Roman"/>
+                <w:lang w:val="en-US"/>
+              </w:rPr>
+              <w:t>None/None</w:t>
+            </w:r>
+          </w:p>
+        </w:tc>
+        <w:tc>
+          <w:tcPr>
+            <w:tcW w:w="2114" w:type="dxa"/>
+          </w:tcPr>
+          <w:p>
+            <w:pPr>
+              <w:pStyle w:val="ListParagraph"/>
+              <w:ind w:left="0"/>
+              <w:jc w:val="center"/>
+              <w:rPr>
+                <w:rFonts w:ascii="Times New Roman" w:hAnsi="Times New Roman" w:cs="Times New Roman"/>
+                <w:lang w:val="en-US"/>
+              </w:rPr>
+            </w:pPr>
+            <w:r>
+              <w:rPr>
+                <w:rFonts w:ascii="Times New Roman" w:hAnsi="Times New Roman" w:cs="Times New Roman"/>
+                <w:lang w:val="en-US"/>
+              </w:rPr>
+              <w:t>Self-driving Car find the closest suitable charging station is out</w:t>
+            </w:r>
+          </w:p>
+        </w:tc>
+      </w:tr>
+      <w:tr>
+        <w:tc>
+          <w:tcPr>
+            <w:tcW w:w="1804" w:type="dxa"/>
+          </w:tcPr>
+          <w:p>
+            <w:pPr>
+              <w:pStyle w:val="ListParagraph"/>
+              <w:ind w:left="0"/>
+              <w:jc w:val="center"/>
+              <w:rPr>
+                <w:rFonts w:ascii="Times New Roman" w:hAnsi="Times New Roman" w:cs="Times New Roman"/>
+                <w:lang w:val="en-US"/>
+              </w:rPr>
+            </w:pPr>
+            <w:r>
+              <w:rPr>
+                <w:rFonts w:ascii="Times New Roman" w:hAnsi="Times New Roman" w:cs="Times New Roman"/>
+                <w:lang w:val="en-US"/>
+              </w:rPr>
+              <w:t>Car part</w:t>
+            </w:r>
+          </w:p>
+        </w:tc>
+        <w:tc>
+          <w:tcPr>
+            <w:tcW w:w="1923" w:type="dxa"/>
+          </w:tcPr>
+          <w:p>
+            <w:pPr>
+              <w:pStyle w:val="ListParagraph"/>
+              <w:ind w:left="0"/>
+              <w:jc w:val="center"/>
+              <w:rPr>
+                <w:rFonts w:ascii="Times New Roman" w:hAnsi="Times New Roman" w:cs="Times New Roman"/>
+                <w:lang w:val="en-US"/>
+              </w:rPr>
+            </w:pPr>
+            <w:r>
+              <w:rPr>
+                <w:rFonts w:ascii="Times New Roman" w:hAnsi="Times New Roman" w:cs="Times New Roman"/>
+                <w:lang w:val="en-US"/>
+              </w:rPr>
+              <w:t>Car type</w:t>
+            </w:r>
+          </w:p>
+        </w:tc>
+        <w:tc>
+          <w:tcPr>
+            <w:tcW w:w="1959" w:type="dxa"/>
+          </w:tcPr>
+          <w:p>
+            <w:pPr>
+              <w:pStyle w:val="ListParagraph"/>
+              <w:ind w:left="0"/>
+              <w:jc w:val="center"/>
+              <w:rPr>
+                <w:rFonts w:ascii="Times New Roman" w:hAnsi="Times New Roman" w:cs="Times New Roman"/>
+                <w:lang w:val="en-US"/>
+              </w:rPr>
+            </w:pPr>
+            <w:r>
+              <w:rPr>
+                <w:rFonts w:ascii="Times New Roman" w:hAnsi="Times New Roman" w:cs="Times New Roman"/>
+                <w:lang w:val="en-US"/>
+              </w:rPr>
+              <w:t>Correspond to</w:t>
+            </w:r>
+          </w:p>
+        </w:tc>
+        <w:tc>
+          <w:tcPr>
+            <w:tcW w:w="1544" w:type="dxa"/>
+          </w:tcPr>
+          <w:p>
+            <w:pPr>
+              <w:pStyle w:val="ListParagraph"/>
+              <w:ind w:left="0"/>
+              <w:jc w:val="center"/>
+              <w:rPr>
+                <w:rFonts w:ascii="Times New Roman" w:hAnsi="Times New Roman" w:cs="Times New Roman"/>
+                <w:lang w:val="en-US"/>
+              </w:rPr>
+            </w:pPr>
+            <w:r>
+              <w:rPr>
+                <w:rFonts w:ascii="Times New Roman" w:hAnsi="Times New Roman" w:cs="Times New Roman"/>
+                <w:lang w:val="en-US"/>
+              </w:rPr>
+              <w:t>N – 1/weak</w:t>
+            </w:r>
+          </w:p>
+        </w:tc>
+        <w:tc>
+          <w:tcPr>
+            <w:tcW w:w="2114" w:type="dxa"/>
+          </w:tcPr>
+          <w:p>
+            <w:pPr>
+              <w:pStyle w:val="ListParagraph"/>
+              <w:ind w:left="0"/>
+              <w:jc w:val="center"/>
+              <w:rPr>
+                <w:rFonts w:ascii="Times New Roman" w:hAnsi="Times New Roman" w:cs="Times New Roman"/>
+                <w:lang w:val="en-US"/>
+              </w:rPr>
+            </w:pPr>
+            <w:r>
+              <w:rPr>
+                <w:rFonts w:ascii="Times New Roman" w:hAnsi="Times New Roman" w:cs="Times New Roman"/>
+                <w:lang w:val="en-US"/>
+              </w:rPr>
+              <w:t xml:space="preserve">Each Car part correspond to some Car type for which part is suitable </w:t>
+            </w:r>
+          </w:p>
+        </w:tc>
+      </w:tr>
+      <w:tr>
+        <w:tc>
+          <w:tcPr>
+            <w:tcW w:w="1804" w:type="dxa"/>
+          </w:tcPr>
+          <w:p>
+            <w:pPr>
+              <w:pStyle w:val="ListParagraph"/>
+              <w:ind w:left="0"/>
+              <w:jc w:val="center"/>
+              <w:rPr>
+                <w:rFonts w:ascii="Times New Roman" w:hAnsi="Times New Roman" w:cs="Times New Roman"/>
+                <w:lang w:val="en-US"/>
+              </w:rPr>
+            </w:pPr>
+            <w:r>
+              <w:rPr>
+                <w:rFonts w:ascii="Times New Roman" w:hAnsi="Times New Roman" w:cs="Times New Roman"/>
+                <w:lang w:val="en-US"/>
+              </w:rPr>
+              <w:t>Car parts provider</w:t>
+            </w:r>
+          </w:p>
+        </w:tc>
+        <w:tc>
+          <w:tcPr>
+            <w:tcW w:w="1923" w:type="dxa"/>
+          </w:tcPr>
+          <w:p>
+            <w:pPr>
+              <w:pStyle w:val="ListParagraph"/>
+              <w:ind w:left="0"/>
+              <w:jc w:val="center"/>
+              <w:rPr>
+                <w:rFonts w:ascii="Times New Roman" w:hAnsi="Times New Roman" w:cs="Times New Roman"/>
+                <w:lang w:val="en-US"/>
+              </w:rPr>
+            </w:pPr>
+            <w:r>
+              <w:rPr>
+                <w:rFonts w:ascii="Times New Roman" w:hAnsi="Times New Roman" w:cs="Times New Roman"/>
+                <w:lang w:val="en-US"/>
+              </w:rPr>
+              <w:t>Car part</w:t>
+            </w:r>
+          </w:p>
+        </w:tc>
+        <w:tc>
+          <w:tcPr>
+            <w:tcW w:w="1959" w:type="dxa"/>
+          </w:tcPr>
+          <w:p>
+            <w:pPr>
+              <w:pStyle w:val="ListParagraph"/>
+              <w:ind w:left="0"/>
+              <w:jc w:val="center"/>
+              <w:rPr>
+                <w:rFonts w:ascii="Times New Roman" w:hAnsi="Times New Roman" w:cs="Times New Roman"/>
+                <w:lang w:val="en-US"/>
+              </w:rPr>
+            </w:pPr>
+            <w:r>
+              <w:rPr>
+                <w:rFonts w:ascii="Times New Roman" w:hAnsi="Times New Roman" w:cs="Times New Roman"/>
+                <w:lang w:val="en-US"/>
+              </w:rPr>
+              <w:t>Provide of</w:t>
+            </w:r>
+          </w:p>
+        </w:tc>
+        <w:tc>
+          <w:tcPr>
+            <w:tcW w:w="1544" w:type="dxa"/>
+          </w:tcPr>
+          <w:p>
+            <w:pPr>
+              <w:pStyle w:val="ListParagraph"/>
+              <w:ind w:left="0"/>
+              <w:jc w:val="center"/>
+              <w:rPr>
+                <w:rFonts w:ascii="Times New Roman" w:hAnsi="Times New Roman" w:cs="Times New Roman"/>
+                <w:lang w:val="en-US"/>
+              </w:rPr>
+            </w:pPr>
+            <w:r>
+              <w:rPr>
+                <w:rFonts w:ascii="Times New Roman" w:hAnsi="Times New Roman" w:cs="Times New Roman"/>
+                <w:lang w:val="en-US"/>
+              </w:rPr>
+              <w:t>M – N/strong</w:t>
+            </w:r>
+          </w:p>
+        </w:tc>
+        <w:tc>
+          <w:tcPr>
+            <w:tcW w:w="2114" w:type="dxa"/>
+          </w:tcPr>
+          <w:p>
+            <w:pPr>
+              <w:pStyle w:val="ListParagraph"/>
+              <w:ind w:left="0"/>
+              <w:jc w:val="center"/>
+              <w:rPr>
+                <w:rFonts w:ascii="Times New Roman" w:hAnsi="Times New Roman" w:cs="Times New Roman"/>
+                <w:lang w:val="en-US"/>
+              </w:rPr>
+            </w:pPr>
+            <w:r>
+              <w:rPr>
+                <w:rFonts w:ascii="Times New Roman" w:hAnsi="Times New Roman" w:cs="Times New Roman"/>
+                <w:lang w:val="en-US"/>
+              </w:rPr>
+              <w:t>Car parts provider can provide some set of Car parts</w:t>
+            </w:r>
+          </w:p>
+        </w:tc>
+      </w:tr>
+      <w:tr>
+        <w:tc>
+          <w:tcPr>
+            <w:tcW w:w="1804" w:type="dxa"/>
+          </w:tcPr>
+          <w:p>
+            <w:pPr>
+              <w:pStyle w:val="ListParagraph"/>
+              <w:ind w:left="0"/>
+              <w:jc w:val="center"/>
+              <w:rPr>
+                <w:rFonts w:ascii="Times New Roman" w:hAnsi="Times New Roman" w:cs="Times New Roman"/>
+                <w:lang w:val="en-US"/>
+              </w:rPr>
+            </w:pPr>
+            <w:r>
+              <w:rPr>
+                <w:rFonts w:ascii="Times New Roman" w:hAnsi="Times New Roman" w:cs="Times New Roman"/>
+                <w:lang w:val="en-US"/>
+              </w:rPr>
+              <w:t>Car parts provider</w:t>
+            </w:r>
+          </w:p>
+        </w:tc>
+        <w:tc>
+          <w:tcPr>
+            <w:tcW w:w="1923" w:type="dxa"/>
+          </w:tcPr>
+          <w:p>
+            <w:pPr>
+              <w:pStyle w:val="ListParagraph"/>
+              <w:ind w:left="0"/>
+              <w:jc w:val="center"/>
+              <w:rPr>
+                <w:rFonts w:ascii="Times New Roman" w:hAnsi="Times New Roman" w:cs="Times New Roman"/>
+                <w:lang w:val="en-US"/>
+              </w:rPr>
+            </w:pPr>
+            <w:r>
+              <w:rPr>
+                <w:rFonts w:ascii="Times New Roman" w:hAnsi="Times New Roman" w:cs="Times New Roman"/>
+                <w:lang w:val="en-US"/>
+              </w:rPr>
+              <w:t>Location</w:t>
+            </w:r>
+          </w:p>
+        </w:tc>
+        <w:tc>
+          <w:tcPr>
+            <w:tcW w:w="1959" w:type="dxa"/>
+          </w:tcPr>
+          <w:p>
+            <w:pPr>
+              <w:pStyle w:val="ListParagraph"/>
+              <w:ind w:left="0"/>
+              <w:jc w:val="center"/>
+              <w:rPr>
+                <w:rFonts w:ascii="Times New Roman" w:hAnsi="Times New Roman" w:cs="Times New Roman"/>
+                <w:lang w:val="en-US"/>
+              </w:rPr>
+            </w:pPr>
+            <w:r>
+              <w:rPr>
+                <w:rFonts w:ascii="Times New Roman" w:hAnsi="Times New Roman" w:cs="Times New Roman"/>
+                <w:lang w:val="en-US"/>
+              </w:rPr>
+              <w:t>Locate at</w:t>
+            </w:r>
+          </w:p>
+        </w:tc>
+        <w:tc>
+          <w:tcPr>
+            <w:tcW w:w="1544" w:type="dxa"/>
+          </w:tcPr>
+          <w:p>
+            <w:pPr>
+              <w:pStyle w:val="ListParagraph"/>
+              <w:ind w:left="0"/>
+              <w:jc w:val="center"/>
+              <w:rPr>
+                <w:rFonts w:ascii="Times New Roman" w:hAnsi="Times New Roman" w:cs="Times New Roman"/>
+                <w:lang w:val="en-US"/>
+              </w:rPr>
+            </w:pPr>
+            <w:r>
+              <w:rPr>
+                <w:rFonts w:ascii="Times New Roman" w:hAnsi="Times New Roman" w:cs="Times New Roman"/>
+                <w:lang w:val="en-US"/>
+              </w:rPr>
+              <w:t>None/None</w:t>
+            </w:r>
+          </w:p>
+        </w:tc>
+        <w:tc>
+          <w:tcPr>
+            <w:tcW w:w="2114" w:type="dxa"/>
+          </w:tcPr>
+          <w:p>
+            <w:pPr>
+              <w:pStyle w:val="ListParagraph"/>
+              <w:ind w:left="0"/>
+              <w:jc w:val="center"/>
+              <w:rPr>
+                <w:rFonts w:ascii="Times New Roman" w:hAnsi="Times New Roman" w:cs="Times New Roman"/>
+                <w:lang w:val="en-US"/>
+              </w:rPr>
+            </w:pPr>
+            <w:r>
+              <w:rPr>
+                <w:rFonts w:ascii="Times New Roman" w:hAnsi="Times New Roman" w:cs="Times New Roman"/>
+                <w:lang w:val="en-US"/>
+              </w:rPr>
+              <w:t>Car parts provider has a location</w:t>
+            </w:r>
+          </w:p>
+        </w:tc>
+      </w:tr>
+      <w:tr>
+        <w:tc>
+          <w:tcPr>
+            <w:tcW w:w="1804" w:type="dxa"/>
+          </w:tcPr>
+          <w:p>
+            <w:pPr>
+              <w:pStyle w:val="ListParagraph"/>
+              <w:ind w:left="0"/>
+              <w:jc w:val="center"/>
+              <w:rPr>
+                <w:rFonts w:ascii="Times New Roman" w:hAnsi="Times New Roman" w:cs="Times New Roman"/>
+                <w:lang w:val="en-US"/>
+              </w:rPr>
+            </w:pPr>
+            <w:r>
+              <w:rPr>
+                <w:rFonts w:ascii="Times New Roman" w:hAnsi="Times New Roman" w:cs="Times New Roman"/>
+                <w:lang w:val="en-US"/>
+              </w:rPr>
+              <w:t>Workshop</w:t>
+            </w:r>
+          </w:p>
+        </w:tc>
+        <w:tc>
+          <w:tcPr>
+            <w:tcW w:w="1923" w:type="dxa"/>
+          </w:tcPr>
+          <w:p>
+            <w:pPr>
+              <w:pStyle w:val="ListParagraph"/>
+              <w:ind w:left="0"/>
+              <w:jc w:val="center"/>
+              <w:rPr>
+                <w:rFonts w:ascii="Times New Roman" w:hAnsi="Times New Roman" w:cs="Times New Roman"/>
+                <w:lang w:val="en-US"/>
+              </w:rPr>
+            </w:pPr>
+            <w:r>
+              <w:rPr>
+                <w:rFonts w:ascii="Times New Roman" w:hAnsi="Times New Roman" w:cs="Times New Roman"/>
+                <w:lang w:val="en-US"/>
+              </w:rPr>
+              <w:t>Car parts provider</w:t>
+            </w:r>
+          </w:p>
+        </w:tc>
+        <w:tc>
+          <w:tcPr>
+            <w:tcW w:w="1959" w:type="dxa"/>
+          </w:tcPr>
+          <w:p>
+            <w:pPr>
+              <w:pStyle w:val="ListParagraph"/>
+              <w:ind w:left="0"/>
+              <w:jc w:val="center"/>
+              <w:rPr>
+                <w:rFonts w:ascii="Times New Roman" w:hAnsi="Times New Roman" w:cs="Times New Roman"/>
+                <w:lang w:val="en-US"/>
+              </w:rPr>
+            </w:pPr>
+            <w:r>
+              <w:rPr>
+                <w:rFonts w:ascii="Times New Roman" w:hAnsi="Times New Roman" w:cs="Times New Roman"/>
+                <w:lang w:val="en-US"/>
+              </w:rPr>
+              <w:t>Buy from</w:t>
+            </w:r>
+          </w:p>
+        </w:tc>
+        <w:tc>
+          <w:tcPr>
+            <w:tcW w:w="1544" w:type="dxa"/>
+          </w:tcPr>
+          <w:p>
+            <w:pPr>
+              <w:pStyle w:val="ListParagraph"/>
+              <w:ind w:left="0"/>
+              <w:jc w:val="center"/>
+              <w:rPr>
+                <w:rFonts w:ascii="Times New Roman" w:hAnsi="Times New Roman" w:cs="Times New Roman"/>
+                <w:lang w:val="en-US"/>
+              </w:rPr>
+            </w:pPr>
+            <w:r>
+              <w:rPr>
+                <w:rFonts w:ascii="Times New Roman" w:hAnsi="Times New Roman" w:cs="Times New Roman"/>
+                <w:lang w:val="en-US"/>
+              </w:rPr>
+              <w:t>N – M/strong</w:t>
+            </w:r>
+          </w:p>
+        </w:tc>
+        <w:tc>
+          <w:tcPr>
+            <w:tcW w:w="2114" w:type="dxa"/>
+          </w:tcPr>
+          <w:p>
+            <w:pPr>
+              <w:pStyle w:val="ListParagraph"/>
+              <w:ind w:left="0"/>
+              <w:jc w:val="center"/>
+              <w:rPr>
+                <w:rFonts w:ascii="Times New Roman" w:hAnsi="Times New Roman" w:cs="Times New Roman"/>
+                <w:lang w:val="en-US"/>
+              </w:rPr>
+            </w:pPr>
+            <w:r>
+              <w:rPr>
+                <w:rFonts w:ascii="Times New Roman" w:hAnsi="Times New Roman" w:cs="Times New Roman"/>
+                <w:lang w:val="en-US"/>
+              </w:rPr>
+              <w:t>Workshops buy parts from Car parts provider</w:t>
+            </w:r>
+          </w:p>
+        </w:tc>
+      </w:tr>
+      <w:tr>
+        <w:tc>
+          <w:tcPr>
+            <w:tcW w:w="1804" w:type="dxa"/>
+          </w:tcPr>
+          <w:p>
+            <w:pPr>
+              <w:pStyle w:val="ListParagraph"/>
+              <w:ind w:left="0"/>
+              <w:jc w:val="center"/>
+              <w:rPr>
+                <w:rFonts w:ascii="Times New Roman" w:hAnsi="Times New Roman" w:cs="Times New Roman"/>
+                <w:lang w:val="en-US"/>
+              </w:rPr>
+            </w:pPr>
+            <w:r>
+              <w:rPr>
+                <w:rFonts w:ascii="Times New Roman" w:hAnsi="Times New Roman" w:cs="Times New Roman"/>
+                <w:lang w:val="en-US"/>
+              </w:rPr>
+              <w:t>Workshop</w:t>
+            </w:r>
+          </w:p>
+        </w:tc>
+        <w:tc>
+          <w:tcPr>
+            <w:tcW w:w="1923" w:type="dxa"/>
+          </w:tcPr>
+          <w:p>
+            <w:pPr>
+              <w:pStyle w:val="ListParagraph"/>
+              <w:ind w:left="0"/>
+              <w:jc w:val="center"/>
+              <w:rPr>
+                <w:rFonts w:ascii="Times New Roman" w:hAnsi="Times New Roman" w:cs="Times New Roman"/>
+                <w:lang w:val="en-US"/>
+              </w:rPr>
+            </w:pPr>
+            <w:r>
+              <w:rPr>
+                <w:rFonts w:ascii="Times New Roman" w:hAnsi="Times New Roman" w:cs="Times New Roman"/>
+                <w:lang w:val="en-US"/>
+              </w:rPr>
+              <w:t>Car part</w:t>
+            </w:r>
+          </w:p>
+        </w:tc>
+        <w:tc>
+          <w:tcPr>
+            <w:tcW w:w="1959" w:type="dxa"/>
+          </w:tcPr>
+          <w:p>
+            <w:pPr>
+              <w:pStyle w:val="ListParagraph"/>
+              <w:ind w:left="0"/>
+              <w:jc w:val="center"/>
+              <w:rPr>
+                <w:rFonts w:ascii="Times New Roman" w:hAnsi="Times New Roman" w:cs="Times New Roman"/>
+                <w:lang w:val="en-US"/>
+              </w:rPr>
+            </w:pPr>
+            <w:r>
+              <w:rPr>
+                <w:rFonts w:ascii="Times New Roman" w:hAnsi="Times New Roman" w:cs="Times New Roman"/>
+                <w:lang w:val="en-US"/>
+              </w:rPr>
+              <w:t>Has a</w:t>
+            </w:r>
+          </w:p>
+        </w:tc>
+        <w:tc>
+          <w:tcPr>
+            <w:tcW w:w="1544" w:type="dxa"/>
+          </w:tcPr>
+          <w:p>
+            <w:pPr>
+              <w:pStyle w:val="ListParagraph"/>
+              <w:ind w:left="0"/>
+              <w:jc w:val="center"/>
+              <w:rPr>
+                <w:rFonts w:ascii="Times New Roman" w:hAnsi="Times New Roman" w:cs="Times New Roman"/>
+                <w:lang w:val="en-US"/>
+              </w:rPr>
+            </w:pPr>
+            <w:r>
+              <w:rPr>
+                <w:rFonts w:ascii="Times New Roman" w:hAnsi="Times New Roman" w:cs="Times New Roman"/>
+                <w:lang w:val="en-US"/>
+              </w:rPr>
+              <w:t>N – M/strong</w:t>
+            </w:r>
+          </w:p>
+        </w:tc>
+        <w:tc>
+          <w:tcPr>
+            <w:tcW w:w="2114" w:type="dxa"/>
+          </w:tcPr>
+          <w:p>
+            <w:pPr>
+              <w:pStyle w:val="ListParagraph"/>
+              <w:ind w:left="0"/>
+              <w:jc w:val="center"/>
+              <w:rPr>
+                <w:rFonts w:ascii="Times New Roman" w:hAnsi="Times New Roman" w:cs="Times New Roman"/>
+                <w:lang w:val="en-US"/>
+              </w:rPr>
+            </w:pPr>
+            <w:r>
+              <w:rPr>
+                <w:rFonts w:ascii="Times New Roman" w:hAnsi="Times New Roman" w:cs="Times New Roman"/>
+                <w:lang w:val="en-US"/>
+              </w:rPr>
+              <w:t>Workshop has a some set of parts in the moment</w:t>
+            </w:r>
+          </w:p>
+        </w:tc>
+      </w:tr>
+      <w:tr>
+        <w:tc>
+          <w:tcPr>
+            <w:tcW w:w="1804" w:type="dxa"/>
+          </w:tcPr>
+          <w:p>
+            <w:pPr>
+              <w:pStyle w:val="ListParagraph"/>
+              <w:ind w:left="0"/>
+              <w:jc w:val="center"/>
+              <w:rPr>
+                <w:rFonts w:ascii="Times New Roman" w:hAnsi="Times New Roman" w:cs="Times New Roman"/>
+                <w:lang w:val="en-US"/>
+              </w:rPr>
+            </w:pPr>
+            <w:r>
+              <w:rPr>
+                <w:rFonts w:ascii="Times New Roman" w:hAnsi="Times New Roman" w:cs="Times New Roman"/>
+                <w:lang w:val="en-US"/>
+              </w:rPr>
+              <w:t>Workshop</w:t>
+            </w:r>
+          </w:p>
+        </w:tc>
+        <w:tc>
+          <w:tcPr>
+            <w:tcW w:w="1923" w:type="dxa"/>
+          </w:tcPr>
+          <w:p>
+            <w:pPr>
+              <w:pStyle w:val="ListParagraph"/>
+              <w:ind w:left="0"/>
+              <w:jc w:val="center"/>
+              <w:rPr>
+                <w:rFonts w:ascii="Times New Roman" w:hAnsi="Times New Roman" w:cs="Times New Roman"/>
+                <w:lang w:val="en-US"/>
+              </w:rPr>
+            </w:pPr>
+            <w:r>
+              <w:rPr>
+                <w:rFonts w:ascii="Times New Roman" w:hAnsi="Times New Roman" w:cs="Times New Roman"/>
+                <w:lang w:val="en-US"/>
+              </w:rPr>
+              <w:t>Location</w:t>
+            </w:r>
+          </w:p>
+        </w:tc>
+        <w:tc>
+          <w:tcPr>
+            <w:tcW w:w="1959" w:type="dxa"/>
+          </w:tcPr>
+          <w:p>
+            <w:pPr>
+              <w:pStyle w:val="ListParagraph"/>
+              <w:ind w:left="0"/>
+              <w:jc w:val="center"/>
+              <w:rPr>
+                <w:rFonts w:ascii="Times New Roman" w:hAnsi="Times New Roman" w:cs="Times New Roman"/>
+                <w:lang w:val="en-US"/>
+              </w:rPr>
+            </w:pPr>
+            <w:r>
+              <w:rPr>
+                <w:rFonts w:ascii="Times New Roman" w:hAnsi="Times New Roman" w:cs="Times New Roman"/>
+                <w:lang w:val="en-US"/>
+              </w:rPr>
+              <w:t>Locate at</w:t>
+            </w:r>
+          </w:p>
+        </w:tc>
+        <w:tc>
+          <w:tcPr>
+            <w:tcW w:w="1544" w:type="dxa"/>
+          </w:tcPr>
+          <w:p>
+            <w:pPr>
+              <w:pStyle w:val="ListParagraph"/>
+              <w:ind w:left="0"/>
+              <w:jc w:val="center"/>
+              <w:rPr>
+                <w:rFonts w:ascii="Times New Roman" w:hAnsi="Times New Roman" w:cs="Times New Roman"/>
+                <w:lang w:val="en-US"/>
+              </w:rPr>
+            </w:pPr>
+            <w:r>
+              <w:rPr>
+                <w:rFonts w:ascii="Times New Roman" w:hAnsi="Times New Roman" w:cs="Times New Roman"/>
+                <w:lang w:val="en-US"/>
+              </w:rPr>
+              <w:t>None/None</w:t>
+            </w:r>
+          </w:p>
+        </w:tc>
+        <w:tc>
+          <w:tcPr>
+            <w:tcW w:w="2114" w:type="dxa"/>
+          </w:tcPr>
+          <w:p>
+            <w:pPr>
+              <w:pStyle w:val="ListParagraph"/>
+              <w:ind w:left="0"/>
+              <w:jc w:val="center"/>
+              <w:rPr>
+                <w:rFonts w:ascii="Times New Roman" w:hAnsi="Times New Roman" w:cs="Times New Roman"/>
+                <w:lang w:val="en-US"/>
+              </w:rPr>
+            </w:pPr>
+            <w:r>
+              <w:rPr>
+                <w:rFonts w:ascii="Times New Roman" w:hAnsi="Times New Roman" w:cs="Times New Roman"/>
+                <w:lang w:val="en-US"/>
+              </w:rPr>
+              <w:t>Workshop has a location</w:t>
+            </w:r>
+          </w:p>
+        </w:tc>
+      </w:tr>
+      <w:tr>
+        <w:tc>
+          <w:tcPr>
+            <w:tcW w:w="1804" w:type="dxa"/>
+          </w:tcPr>
+          <w:p>
+            <w:pPr>
+              <w:pStyle w:val="ListParagraph"/>
+              <w:ind w:left="0"/>
+              <w:jc w:val="center"/>
+              <w:rPr>
+                <w:rFonts w:ascii="Times New Roman" w:hAnsi="Times New Roman" w:cs="Times New Roman"/>
+                <w:lang w:val="en-US"/>
+              </w:rPr>
+            </w:pPr>
+            <w:r>
+              <w:rPr>
+                <w:rFonts w:ascii="Times New Roman" w:hAnsi="Times New Roman" w:cs="Times New Roman"/>
+                <w:lang w:val="en-US"/>
+              </w:rPr>
+              <w:t xml:space="preserve">Order </w:t>
+            </w:r>
+          </w:p>
+        </w:tc>
+        <w:tc>
+          <w:tcPr>
+            <w:tcW w:w="1923" w:type="dxa"/>
+          </w:tcPr>
+          <w:p>
+            <w:pPr>
+              <w:pStyle w:val="ListParagraph"/>
+              <w:ind w:left="0"/>
+              <w:jc w:val="center"/>
+              <w:rPr>
+                <w:rFonts w:ascii="Times New Roman" w:hAnsi="Times New Roman" w:cs="Times New Roman"/>
+                <w:lang w:val="en-US"/>
+              </w:rPr>
+            </w:pPr>
+            <w:r>
+              <w:rPr>
+                <w:rFonts w:ascii="Times New Roman" w:hAnsi="Times New Roman" w:cs="Times New Roman"/>
+                <w:lang w:val="en-US"/>
+              </w:rPr>
+              <w:t>Location</w:t>
+            </w:r>
+          </w:p>
+        </w:tc>
+        <w:tc>
+          <w:tcPr>
+            <w:tcW w:w="1959" w:type="dxa"/>
+          </w:tcPr>
+          <w:p>
+            <w:pPr>
+              <w:pStyle w:val="ListParagraph"/>
+              <w:ind w:left="0"/>
+              <w:jc w:val="center"/>
+              <w:rPr>
+                <w:rFonts w:ascii="Times New Roman" w:hAnsi="Times New Roman" w:cs="Times New Roman"/>
+                <w:lang w:val="en-US"/>
+              </w:rPr>
+            </w:pPr>
+            <w:r>
+              <w:rPr>
+                <w:rFonts w:ascii="Times New Roman" w:hAnsi="Times New Roman" w:cs="Times New Roman"/>
+                <w:lang w:val="en-US"/>
+              </w:rPr>
+              <w:t>Pick up at</w:t>
+            </w:r>
+          </w:p>
+        </w:tc>
+        <w:tc>
+          <w:tcPr>
+            <w:tcW w:w="1544" w:type="dxa"/>
+          </w:tcPr>
+          <w:p>
+            <w:pPr>
+              <w:pStyle w:val="ListParagraph"/>
+              <w:ind w:left="0"/>
+              <w:jc w:val="center"/>
+              <w:rPr>
+                <w:rFonts w:ascii="Times New Roman" w:hAnsi="Times New Roman" w:cs="Times New Roman"/>
+                <w:lang w:val="en-US"/>
+              </w:rPr>
+            </w:pPr>
+            <w:r>
+              <w:rPr>
+                <w:rFonts w:ascii="Times New Roman" w:hAnsi="Times New Roman" w:cs="Times New Roman"/>
+                <w:lang w:val="en-US"/>
+              </w:rPr>
+              <w:t>None/Node</w:t>
+            </w:r>
+          </w:p>
+        </w:tc>
+        <w:tc>
+          <w:tcPr>
+            <w:tcW w:w="2114" w:type="dxa"/>
+          </w:tcPr>
+          <w:p>
+            <w:pPr>
+              <w:pStyle w:val="ListParagraph"/>
+              <w:ind w:left="0"/>
+              <w:jc w:val="center"/>
+              <w:rPr>
+                <w:rFonts w:ascii="Times New Roman" w:hAnsi="Times New Roman" w:cs="Times New Roman"/>
+                <w:lang w:val="en-US"/>
+              </w:rPr>
+            </w:pPr>
+            <w:r>
+              <w:rPr>
+                <w:rFonts w:ascii="Times New Roman" w:hAnsi="Times New Roman" w:cs="Times New Roman"/>
+                <w:lang w:val="en-US"/>
+              </w:rPr>
+              <w:t xml:space="preserve">Location of customer pick </w:t>
+            </w:r>
+            <w:proofErr w:type="spellStart"/>
+            <w:r>
+              <w:rPr>
+                <w:rFonts w:ascii="Times New Roman" w:hAnsi="Times New Roman" w:cs="Times New Roman"/>
+                <w:lang w:val="en-US"/>
+              </w:rPr>
+              <w:t>uping</w:t>
+            </w:r>
+            <w:proofErr w:type="spellEnd"/>
+          </w:p>
+        </w:tc>
+      </w:tr>
+      <w:tr>
+        <w:tc>
+          <w:tcPr>
+            <w:tcW w:w="1804" w:type="dxa"/>
+          </w:tcPr>
+          <w:p>
+            <w:pPr>
+              <w:pStyle w:val="ListParagraph"/>
+              <w:ind w:left="0"/>
+              <w:jc w:val="center"/>
+              <w:rPr>
+                <w:rFonts w:ascii="Times New Roman" w:hAnsi="Times New Roman" w:cs="Times New Roman"/>
+                <w:lang w:val="en-US"/>
+              </w:rPr>
+            </w:pPr>
+            <w:r>
+              <w:rPr>
+                <w:rFonts w:ascii="Times New Roman" w:hAnsi="Times New Roman" w:cs="Times New Roman"/>
+                <w:lang w:val="en-US"/>
+              </w:rPr>
+              <w:t>Charging station</w:t>
+            </w:r>
+          </w:p>
+        </w:tc>
+        <w:tc>
+          <w:tcPr>
+            <w:tcW w:w="1923" w:type="dxa"/>
+          </w:tcPr>
+          <w:p>
+            <w:pPr>
+              <w:pStyle w:val="ListParagraph"/>
+              <w:ind w:left="0"/>
+              <w:jc w:val="center"/>
+              <w:rPr>
+                <w:rFonts w:ascii="Times New Roman" w:hAnsi="Times New Roman" w:cs="Times New Roman"/>
+                <w:lang w:val="en-US"/>
+              </w:rPr>
+            </w:pPr>
+            <w:r>
+              <w:rPr>
+                <w:rFonts w:ascii="Times New Roman" w:hAnsi="Times New Roman" w:cs="Times New Roman"/>
+                <w:lang w:val="en-US"/>
+              </w:rPr>
+              <w:t>Location</w:t>
+            </w:r>
+          </w:p>
+        </w:tc>
+        <w:tc>
+          <w:tcPr>
+            <w:tcW w:w="1959" w:type="dxa"/>
+          </w:tcPr>
+          <w:p>
+            <w:pPr>
+              <w:pStyle w:val="ListParagraph"/>
+              <w:ind w:left="0"/>
+              <w:jc w:val="center"/>
+              <w:rPr>
+                <w:rFonts w:ascii="Times New Roman" w:hAnsi="Times New Roman" w:cs="Times New Roman"/>
+                <w:lang w:val="en-US"/>
+              </w:rPr>
+            </w:pPr>
+            <w:r>
+              <w:rPr>
+                <w:rFonts w:ascii="Times New Roman" w:hAnsi="Times New Roman" w:cs="Times New Roman"/>
+                <w:lang w:val="en-US"/>
+              </w:rPr>
+              <w:t>Locate at</w:t>
+            </w:r>
+          </w:p>
+        </w:tc>
+        <w:tc>
+          <w:tcPr>
+            <w:tcW w:w="1544" w:type="dxa"/>
+          </w:tcPr>
+          <w:p>
+            <w:pPr>
+              <w:pStyle w:val="ListParagraph"/>
+              <w:ind w:left="0"/>
+              <w:jc w:val="center"/>
+              <w:rPr>
+                <w:rFonts w:ascii="Times New Roman" w:hAnsi="Times New Roman" w:cs="Times New Roman"/>
+                <w:lang w:val="en-US"/>
+              </w:rPr>
+            </w:pPr>
+            <w:r>
+              <w:rPr>
+                <w:rFonts w:ascii="Times New Roman" w:hAnsi="Times New Roman" w:cs="Times New Roman"/>
+                <w:lang w:val="en-US"/>
+              </w:rPr>
+              <w:t>None/None</w:t>
+            </w:r>
+          </w:p>
+        </w:tc>
+        <w:tc>
+          <w:tcPr>
+            <w:tcW w:w="2114" w:type="dxa"/>
+          </w:tcPr>
+          <w:p>
+            <w:pPr>
+              <w:pStyle w:val="ListParagraph"/>
+              <w:ind w:left="0"/>
+              <w:jc w:val="center"/>
+              <w:rPr>
+                <w:rFonts w:ascii="Times New Roman" w:hAnsi="Times New Roman" w:cs="Times New Roman"/>
+                <w:lang w:val="en-US"/>
+              </w:rPr>
+            </w:pPr>
+            <w:r>
+              <w:rPr>
+                <w:rFonts w:ascii="Times New Roman" w:hAnsi="Times New Roman" w:cs="Times New Roman"/>
+                <w:lang w:val="en-US"/>
+              </w:rPr>
+              <w:t>Charing station has a location</w:t>
+            </w:r>
+          </w:p>
+        </w:tc>
+      </w:tr>
+    </w:tbl>
+    <w:p>
+      <w:pPr>
+        <w:pStyle w:val="ListParagraph"/>
+        <w:rPr>
+          <w:rFonts w:ascii="Times New Roman" w:hAnsi="Times New Roman" w:cs="Times New Roman"/>
+          <w:b/>
+          <w:lang w:val="en-US"/>
+        </w:rPr>
+      </w:pPr>
     </w:p>
     <w:sectPr>
       <w:pgSz w:w="11900" w:h="16840"/>
@@ -393,9 +3294,9 @@
 <file path=word/numbering.xml><?xml version="1.0" encoding="utf-8"?>
 <w:numbering xmlns:wpc="http://schemas.microsoft.com/office/word/2010/wordprocessingCanvas" xmlns:cx="http://schemas.microsoft.com/office/drawing/2014/chartex" xmlns:cx1="http://schemas.microsoft.com/office/drawing/2015/9/8/chartex" xmlns:cx2="http://schemas.microsoft.com/office/drawing/2015/10/21/chartex" xmlns:cx3="http://schemas.microsoft.com/office/drawing/2016/5/9/chartex" xmlns:cx4="http://schemas.microsoft.com/office/drawing/2016/5/10/chartex" xmlns:cx5="http://schemas.microsoft.com/office/drawing/2016/5/11/chartex" xmlns:cx6="http://schemas.microsoft.com/office/drawing/2016/5/12/chartex" xmlns:cx7="http://schemas.microsoft.com/office/drawing/2016/5/13/chartex" xmlns:cx8="http://schemas.microsoft.com/office/drawing/2016/5/14/chartex" xmlns:mc="http://schemas.openxmlformats.org/markup-compatibility/2006" xmlns:aink="http://schemas.microsoft.com/office/drawing/2016/ink" xmlns:am3d="http://schemas.microsoft.com/office/drawing/2017/model3d" xmlns:o="urn:schemas-microsoft-com:office:office" xmlns:r="http://schemas.openxmlformats.org/officeDocument/2006/relationships" xmlns:m="http://schemas.openxmlformats.org/officeDocument/2006/math" xmlns:v="urn:schemas-microsoft-com:vml" xmlns:wp14="http://schemas.microsoft.com/office/word/2010/wordprocessingDrawing" xmlns:wp="http://schemas.openxmlformats.org/drawingml/2006/wordprocessingDrawing" xmlns:w10="urn:schemas-microsoft-com:office:word" xmlns:w="http://schemas.openxmlformats.org/wordprocessingml/2006/main" xmlns:w14="http://schemas.microsoft.com/office/word/2010/wordml" xmlns:w15="http://schemas.microsoft.com/office/word/2012/wordml" xmlns:w16cid="http://schemas.microsoft.com/office/word/2016/wordml/cid" xmlns:w16se="http://schemas.microsoft.com/office/word/2015/wordml/symex" xmlns:wpg="http://schemas.microsoft.com/office/word/2010/wordprocessingGroup" xmlns:wpi="http://schemas.microsoft.com/office/word/2010/wordprocessingInk" xmlns:wne="http://schemas.microsoft.com/office/word/2006/wordml" xmlns:wps="http://schemas.microsoft.com/office/word/2010/wordprocessingShape" mc:Ignorable="w14 w15 w16se w16cid wp14">
   <w:abstractNum w:abstractNumId="0" w15:restartNumberingAfterBreak="0">
-    <w:nsid w:val="4C0C29BC"/>
+    <w:nsid w:val="319A17B3"/>
     <w:multiLevelType w:val="hybridMultilevel"/>
-    <w:tmpl w:val="89B442C4"/>
+    <w:tmpl w:val="E5E4DC5E"/>
     <w:lvl w:ilvl="0" w:tplc="04090001">
       <w:start w:val="1"/>
       <w:numFmt w:val="bullet"/>
@@ -506,6 +3407,210 @@
     </w:lvl>
   </w:abstractNum>
   <w:abstractNum w:abstractNumId="1" w15:restartNumberingAfterBreak="0">
+    <w:nsid w:val="33614362"/>
+    <w:multiLevelType w:val="hybridMultilevel"/>
+    <w:tmpl w:val="893EA3A0"/>
+    <w:lvl w:ilvl="0" w:tplc="DFF69EF6">
+      <w:start w:val="1"/>
+      <w:numFmt w:val="decimal"/>
+      <w:lvlText w:val="%1."/>
+      <w:lvlJc w:val="left"/>
+      <w:pPr>
+        <w:ind w:left="720" w:hanging="360"/>
+      </w:pPr>
+      <w:rPr>
+        <w:b w:val="0"/>
+        <w:sz w:val="24"/>
+        <w:szCs w:val="24"/>
+      </w:rPr>
+    </w:lvl>
+    <w:lvl w:ilvl="1" w:tplc="04090019" w:tentative="1">
+      <w:start w:val="1"/>
+      <w:numFmt w:val="lowerLetter"/>
+      <w:lvlText w:val="%2."/>
+      <w:lvlJc w:val="left"/>
+      <w:pPr>
+        <w:ind w:left="1440" w:hanging="360"/>
+      </w:pPr>
+    </w:lvl>
+    <w:lvl w:ilvl="2" w:tplc="0409001B" w:tentative="1">
+      <w:start w:val="1"/>
+      <w:numFmt w:val="lowerRoman"/>
+      <w:lvlText w:val="%3."/>
+      <w:lvlJc w:val="right"/>
+      <w:pPr>
+        <w:ind w:left="2160" w:hanging="180"/>
+      </w:pPr>
+    </w:lvl>
+    <w:lvl w:ilvl="3" w:tplc="0409000F" w:tentative="1">
+      <w:start w:val="1"/>
+      <w:numFmt w:val="decimal"/>
+      <w:lvlText w:val="%4."/>
+      <w:lvlJc w:val="left"/>
+      <w:pPr>
+        <w:ind w:left="2880" w:hanging="360"/>
+      </w:pPr>
+    </w:lvl>
+    <w:lvl w:ilvl="4" w:tplc="04090019" w:tentative="1">
+      <w:start w:val="1"/>
+      <w:numFmt w:val="lowerLetter"/>
+      <w:lvlText w:val="%5."/>
+      <w:lvlJc w:val="left"/>
+      <w:pPr>
+        <w:ind w:left="3600" w:hanging="360"/>
+      </w:pPr>
+    </w:lvl>
+    <w:lvl w:ilvl="5" w:tplc="0409001B" w:tentative="1">
+      <w:start w:val="1"/>
+      <w:numFmt w:val="lowerRoman"/>
+      <w:lvlText w:val="%6."/>
+      <w:lvlJc w:val="right"/>
+      <w:pPr>
+        <w:ind w:left="4320" w:hanging="180"/>
+      </w:pPr>
+    </w:lvl>
+    <w:lvl w:ilvl="6" w:tplc="0409000F" w:tentative="1">
+      <w:start w:val="1"/>
+      <w:numFmt w:val="decimal"/>
+      <w:lvlText w:val="%7."/>
+      <w:lvlJc w:val="left"/>
+      <w:pPr>
+        <w:ind w:left="5040" w:hanging="360"/>
+      </w:pPr>
+    </w:lvl>
+    <w:lvl w:ilvl="7" w:tplc="04090019" w:tentative="1">
+      <w:start w:val="1"/>
+      <w:numFmt w:val="lowerLetter"/>
+      <w:lvlText w:val="%8."/>
+      <w:lvlJc w:val="left"/>
+      <w:pPr>
+        <w:ind w:left="5760" w:hanging="360"/>
+      </w:pPr>
+    </w:lvl>
+    <w:lvl w:ilvl="8" w:tplc="0409001B" w:tentative="1">
+      <w:start w:val="1"/>
+      <w:numFmt w:val="lowerRoman"/>
+      <w:lvlText w:val="%9."/>
+      <w:lvlJc w:val="right"/>
+      <w:pPr>
+        <w:ind w:left="6480" w:hanging="180"/>
+      </w:pPr>
+    </w:lvl>
+  </w:abstractNum>
+  <w:abstractNum w:abstractNumId="2" w15:restartNumberingAfterBreak="0">
+    <w:nsid w:val="4C0C29BC"/>
+    <w:multiLevelType w:val="hybridMultilevel"/>
+    <w:tmpl w:val="02A00744"/>
+    <w:lvl w:ilvl="0" w:tplc="04090001">
+      <w:start w:val="1"/>
+      <w:numFmt w:val="bullet"/>
+      <w:lvlText w:val=""/>
+      <w:lvlJc w:val="left"/>
+      <w:pPr>
+        <w:ind w:left="720" w:hanging="360"/>
+      </w:pPr>
+      <w:rPr>
+        <w:rFonts w:ascii="Symbol" w:hAnsi="Symbol" w:hint="default"/>
+      </w:rPr>
+    </w:lvl>
+    <w:lvl w:ilvl="1" w:tplc="04090003" w:tentative="1">
+      <w:start w:val="1"/>
+      <w:numFmt w:val="bullet"/>
+      <w:lvlText w:val="o"/>
+      <w:lvlJc w:val="left"/>
+      <w:pPr>
+        <w:ind w:left="1440" w:hanging="360"/>
+      </w:pPr>
+      <w:rPr>
+        <w:rFonts w:ascii="Courier New" w:hAnsi="Courier New" w:cs="Courier New" w:hint="default"/>
+      </w:rPr>
+    </w:lvl>
+    <w:lvl w:ilvl="2" w:tplc="04090005" w:tentative="1">
+      <w:start w:val="1"/>
+      <w:numFmt w:val="bullet"/>
+      <w:lvlText w:val=""/>
+      <w:lvlJc w:val="left"/>
+      <w:pPr>
+        <w:ind w:left="2160" w:hanging="360"/>
+      </w:pPr>
+      <w:rPr>
+        <w:rFonts w:ascii="Wingdings" w:hAnsi="Wingdings" w:hint="default"/>
+      </w:rPr>
+    </w:lvl>
+    <w:lvl w:ilvl="3" w:tplc="04090001" w:tentative="1">
+      <w:start w:val="1"/>
+      <w:numFmt w:val="bullet"/>
+      <w:lvlText w:val=""/>
+      <w:lvlJc w:val="left"/>
+      <w:pPr>
+        <w:ind w:left="2880" w:hanging="360"/>
+      </w:pPr>
+      <w:rPr>
+        <w:rFonts w:ascii="Symbol" w:hAnsi="Symbol" w:hint="default"/>
+      </w:rPr>
+    </w:lvl>
+    <w:lvl w:ilvl="4" w:tplc="04090003" w:tentative="1">
+      <w:start w:val="1"/>
+      <w:numFmt w:val="bullet"/>
+      <w:lvlText w:val="o"/>
+      <w:lvlJc w:val="left"/>
+      <w:pPr>
+        <w:ind w:left="3600" w:hanging="360"/>
+      </w:pPr>
+      <w:rPr>
+        <w:rFonts w:ascii="Courier New" w:hAnsi="Courier New" w:cs="Courier New" w:hint="default"/>
+      </w:rPr>
+    </w:lvl>
+    <w:lvl w:ilvl="5" w:tplc="04090005" w:tentative="1">
+      <w:start w:val="1"/>
+      <w:numFmt w:val="bullet"/>
+      <w:lvlText w:val=""/>
+      <w:lvlJc w:val="left"/>
+      <w:pPr>
+        <w:ind w:left="4320" w:hanging="360"/>
+      </w:pPr>
+      <w:rPr>
+        <w:rFonts w:ascii="Wingdings" w:hAnsi="Wingdings" w:hint="default"/>
+      </w:rPr>
+    </w:lvl>
+    <w:lvl w:ilvl="6" w:tplc="04090001" w:tentative="1">
+      <w:start w:val="1"/>
+      <w:numFmt w:val="bullet"/>
+      <w:lvlText w:val=""/>
+      <w:lvlJc w:val="left"/>
+      <w:pPr>
+        <w:ind w:left="5040" w:hanging="360"/>
+      </w:pPr>
+      <w:rPr>
+        <w:rFonts w:ascii="Symbol" w:hAnsi="Symbol" w:hint="default"/>
+      </w:rPr>
+    </w:lvl>
+    <w:lvl w:ilvl="7" w:tplc="04090003" w:tentative="1">
+      <w:start w:val="1"/>
+      <w:numFmt w:val="bullet"/>
+      <w:lvlText w:val="o"/>
+      <w:lvlJc w:val="left"/>
+      <w:pPr>
+        <w:ind w:left="5760" w:hanging="360"/>
+      </w:pPr>
+      <w:rPr>
+        <w:rFonts w:ascii="Courier New" w:hAnsi="Courier New" w:cs="Courier New" w:hint="default"/>
+      </w:rPr>
+    </w:lvl>
+    <w:lvl w:ilvl="8" w:tplc="04090005" w:tentative="1">
+      <w:start w:val="1"/>
+      <w:numFmt w:val="bullet"/>
+      <w:lvlText w:val=""/>
+      <w:lvlJc w:val="left"/>
+      <w:pPr>
+        <w:ind w:left="6480" w:hanging="360"/>
+      </w:pPr>
+      <w:rPr>
+        <w:rFonts w:ascii="Wingdings" w:hAnsi="Wingdings" w:hint="default"/>
+      </w:rPr>
+    </w:lvl>
+  </w:abstractNum>
+  <w:abstractNum w:abstractNumId="3" w15:restartNumberingAfterBreak="0">
     <w:nsid w:val="4C7028F1"/>
     <w:multiLevelType w:val="hybridMultilevel"/>
     <w:tmpl w:val="B3D0E936"/>
@@ -618,10 +3723,529 @@
       </w:rPr>
     </w:lvl>
   </w:abstractNum>
+  <w:abstractNum w:abstractNumId="4" w15:restartNumberingAfterBreak="0">
+    <w:nsid w:val="5B0630C8"/>
+    <w:multiLevelType w:val="hybridMultilevel"/>
+    <w:tmpl w:val="3EF8046E"/>
+    <w:lvl w:ilvl="0" w:tplc="04090001">
+      <w:start w:val="1"/>
+      <w:numFmt w:val="bullet"/>
+      <w:lvlText w:val=""/>
+      <w:lvlJc w:val="left"/>
+      <w:pPr>
+        <w:ind w:left="720" w:hanging="360"/>
+      </w:pPr>
+      <w:rPr>
+        <w:rFonts w:ascii="Symbol" w:hAnsi="Symbol" w:hint="default"/>
+      </w:rPr>
+    </w:lvl>
+    <w:lvl w:ilvl="1" w:tplc="04090003" w:tentative="1">
+      <w:start w:val="1"/>
+      <w:numFmt w:val="bullet"/>
+      <w:lvlText w:val="o"/>
+      <w:lvlJc w:val="left"/>
+      <w:pPr>
+        <w:ind w:left="1440" w:hanging="360"/>
+      </w:pPr>
+      <w:rPr>
+        <w:rFonts w:ascii="Courier New" w:hAnsi="Courier New" w:cs="Courier New" w:hint="default"/>
+      </w:rPr>
+    </w:lvl>
+    <w:lvl w:ilvl="2" w:tplc="04090005" w:tentative="1">
+      <w:start w:val="1"/>
+      <w:numFmt w:val="bullet"/>
+      <w:lvlText w:val=""/>
+      <w:lvlJc w:val="left"/>
+      <w:pPr>
+        <w:ind w:left="2160" w:hanging="360"/>
+      </w:pPr>
+      <w:rPr>
+        <w:rFonts w:ascii="Wingdings" w:hAnsi="Wingdings" w:hint="default"/>
+      </w:rPr>
+    </w:lvl>
+    <w:lvl w:ilvl="3" w:tplc="04090001" w:tentative="1">
+      <w:start w:val="1"/>
+      <w:numFmt w:val="bullet"/>
+      <w:lvlText w:val=""/>
+      <w:lvlJc w:val="left"/>
+      <w:pPr>
+        <w:ind w:left="2880" w:hanging="360"/>
+      </w:pPr>
+      <w:rPr>
+        <w:rFonts w:ascii="Symbol" w:hAnsi="Symbol" w:hint="default"/>
+      </w:rPr>
+    </w:lvl>
+    <w:lvl w:ilvl="4" w:tplc="04090003" w:tentative="1">
+      <w:start w:val="1"/>
+      <w:numFmt w:val="bullet"/>
+      <w:lvlText w:val="o"/>
+      <w:lvlJc w:val="left"/>
+      <w:pPr>
+        <w:ind w:left="3600" w:hanging="360"/>
+      </w:pPr>
+      <w:rPr>
+        <w:rFonts w:ascii="Courier New" w:hAnsi="Courier New" w:cs="Courier New" w:hint="default"/>
+      </w:rPr>
+    </w:lvl>
+    <w:lvl w:ilvl="5" w:tplc="04090005" w:tentative="1">
+      <w:start w:val="1"/>
+      <w:numFmt w:val="bullet"/>
+      <w:lvlText w:val=""/>
+      <w:lvlJc w:val="left"/>
+      <w:pPr>
+        <w:ind w:left="4320" w:hanging="360"/>
+      </w:pPr>
+      <w:rPr>
+        <w:rFonts w:ascii="Wingdings" w:hAnsi="Wingdings" w:hint="default"/>
+      </w:rPr>
+    </w:lvl>
+    <w:lvl w:ilvl="6" w:tplc="04090001" w:tentative="1">
+      <w:start w:val="1"/>
+      <w:numFmt w:val="bullet"/>
+      <w:lvlText w:val=""/>
+      <w:lvlJc w:val="left"/>
+      <w:pPr>
+        <w:ind w:left="5040" w:hanging="360"/>
+      </w:pPr>
+      <w:rPr>
+        <w:rFonts w:ascii="Symbol" w:hAnsi="Symbol" w:hint="default"/>
+      </w:rPr>
+    </w:lvl>
+    <w:lvl w:ilvl="7" w:tplc="04090003" w:tentative="1">
+      <w:start w:val="1"/>
+      <w:numFmt w:val="bullet"/>
+      <w:lvlText w:val="o"/>
+      <w:lvlJc w:val="left"/>
+      <w:pPr>
+        <w:ind w:left="5760" w:hanging="360"/>
+      </w:pPr>
+      <w:rPr>
+        <w:rFonts w:ascii="Courier New" w:hAnsi="Courier New" w:cs="Courier New" w:hint="default"/>
+      </w:rPr>
+    </w:lvl>
+    <w:lvl w:ilvl="8" w:tplc="04090005" w:tentative="1">
+      <w:start w:val="1"/>
+      <w:numFmt w:val="bullet"/>
+      <w:lvlText w:val=""/>
+      <w:lvlJc w:val="left"/>
+      <w:pPr>
+        <w:ind w:left="6480" w:hanging="360"/>
+      </w:pPr>
+      <w:rPr>
+        <w:rFonts w:ascii="Wingdings" w:hAnsi="Wingdings" w:hint="default"/>
+      </w:rPr>
+    </w:lvl>
+  </w:abstractNum>
+  <w:abstractNum w:abstractNumId="5" w15:restartNumberingAfterBreak="0">
+    <w:nsid w:val="657C167B"/>
+    <w:multiLevelType w:val="hybridMultilevel"/>
+    <w:tmpl w:val="3AECF704"/>
+    <w:lvl w:ilvl="0" w:tplc="04090001">
+      <w:start w:val="1"/>
+      <w:numFmt w:val="bullet"/>
+      <w:lvlText w:val=""/>
+      <w:lvlJc w:val="left"/>
+      <w:pPr>
+        <w:ind w:left="720" w:hanging="360"/>
+      </w:pPr>
+      <w:rPr>
+        <w:rFonts w:ascii="Symbol" w:hAnsi="Symbol" w:hint="default"/>
+      </w:rPr>
+    </w:lvl>
+    <w:lvl w:ilvl="1" w:tplc="04090003" w:tentative="1">
+      <w:start w:val="1"/>
+      <w:numFmt w:val="bullet"/>
+      <w:lvlText w:val="o"/>
+      <w:lvlJc w:val="left"/>
+      <w:pPr>
+        <w:ind w:left="1440" w:hanging="360"/>
+      </w:pPr>
+      <w:rPr>
+        <w:rFonts w:ascii="Courier New" w:hAnsi="Courier New" w:cs="Courier New" w:hint="default"/>
+      </w:rPr>
+    </w:lvl>
+    <w:lvl w:ilvl="2" w:tplc="04090005" w:tentative="1">
+      <w:start w:val="1"/>
+      <w:numFmt w:val="bullet"/>
+      <w:lvlText w:val=""/>
+      <w:lvlJc w:val="left"/>
+      <w:pPr>
+        <w:ind w:left="2160" w:hanging="360"/>
+      </w:pPr>
+      <w:rPr>
+        <w:rFonts w:ascii="Wingdings" w:hAnsi="Wingdings" w:hint="default"/>
+      </w:rPr>
+    </w:lvl>
+    <w:lvl w:ilvl="3" w:tplc="04090001" w:tentative="1">
+      <w:start w:val="1"/>
+      <w:numFmt w:val="bullet"/>
+      <w:lvlText w:val=""/>
+      <w:lvlJc w:val="left"/>
+      <w:pPr>
+        <w:ind w:left="2880" w:hanging="360"/>
+      </w:pPr>
+      <w:rPr>
+        <w:rFonts w:ascii="Symbol" w:hAnsi="Symbol" w:hint="default"/>
+      </w:rPr>
+    </w:lvl>
+    <w:lvl w:ilvl="4" w:tplc="04090003" w:tentative="1">
+      <w:start w:val="1"/>
+      <w:numFmt w:val="bullet"/>
+      <w:lvlText w:val="o"/>
+      <w:lvlJc w:val="left"/>
+      <w:pPr>
+        <w:ind w:left="3600" w:hanging="360"/>
+      </w:pPr>
+      <w:rPr>
+        <w:rFonts w:ascii="Courier New" w:hAnsi="Courier New" w:cs="Courier New" w:hint="default"/>
+      </w:rPr>
+    </w:lvl>
+    <w:lvl w:ilvl="5" w:tplc="04090005" w:tentative="1">
+      <w:start w:val="1"/>
+      <w:numFmt w:val="bullet"/>
+      <w:lvlText w:val=""/>
+      <w:lvlJc w:val="left"/>
+      <w:pPr>
+        <w:ind w:left="4320" w:hanging="360"/>
+      </w:pPr>
+      <w:rPr>
+        <w:rFonts w:ascii="Wingdings" w:hAnsi="Wingdings" w:hint="default"/>
+      </w:rPr>
+    </w:lvl>
+    <w:lvl w:ilvl="6" w:tplc="04090001" w:tentative="1">
+      <w:start w:val="1"/>
+      <w:numFmt w:val="bullet"/>
+      <w:lvlText w:val=""/>
+      <w:lvlJc w:val="left"/>
+      <w:pPr>
+        <w:ind w:left="5040" w:hanging="360"/>
+      </w:pPr>
+      <w:rPr>
+        <w:rFonts w:ascii="Symbol" w:hAnsi="Symbol" w:hint="default"/>
+      </w:rPr>
+    </w:lvl>
+    <w:lvl w:ilvl="7" w:tplc="04090003" w:tentative="1">
+      <w:start w:val="1"/>
+      <w:numFmt w:val="bullet"/>
+      <w:lvlText w:val="o"/>
+      <w:lvlJc w:val="left"/>
+      <w:pPr>
+        <w:ind w:left="5760" w:hanging="360"/>
+      </w:pPr>
+      <w:rPr>
+        <w:rFonts w:ascii="Courier New" w:hAnsi="Courier New" w:cs="Courier New" w:hint="default"/>
+      </w:rPr>
+    </w:lvl>
+    <w:lvl w:ilvl="8" w:tplc="04090005" w:tentative="1">
+      <w:start w:val="1"/>
+      <w:numFmt w:val="bullet"/>
+      <w:lvlText w:val=""/>
+      <w:lvlJc w:val="left"/>
+      <w:pPr>
+        <w:ind w:left="6480" w:hanging="360"/>
+      </w:pPr>
+      <w:rPr>
+        <w:rFonts w:ascii="Wingdings" w:hAnsi="Wingdings" w:hint="default"/>
+      </w:rPr>
+    </w:lvl>
+  </w:abstractNum>
+  <w:abstractNum w:abstractNumId="6" w15:restartNumberingAfterBreak="0">
+    <w:nsid w:val="68F55358"/>
+    <w:multiLevelType w:val="hybridMultilevel"/>
+    <w:tmpl w:val="18F00ABE"/>
+    <w:lvl w:ilvl="0" w:tplc="BBD6884A">
+      <w:start w:val="1"/>
+      <w:numFmt w:val="decimal"/>
+      <w:lvlText w:val="%1-"/>
+      <w:lvlJc w:val="left"/>
+      <w:pPr>
+        <w:ind w:left="720" w:hanging="360"/>
+      </w:pPr>
+      <w:rPr>
+        <w:rFonts w:hint="default"/>
+      </w:rPr>
+    </w:lvl>
+    <w:lvl w:ilvl="1" w:tplc="04090019" w:tentative="1">
+      <w:start w:val="1"/>
+      <w:numFmt w:val="lowerLetter"/>
+      <w:lvlText w:val="%2."/>
+      <w:lvlJc w:val="left"/>
+      <w:pPr>
+        <w:ind w:left="1440" w:hanging="360"/>
+      </w:pPr>
+    </w:lvl>
+    <w:lvl w:ilvl="2" w:tplc="0409001B" w:tentative="1">
+      <w:start w:val="1"/>
+      <w:numFmt w:val="lowerRoman"/>
+      <w:lvlText w:val="%3."/>
+      <w:lvlJc w:val="right"/>
+      <w:pPr>
+        <w:ind w:left="2160" w:hanging="180"/>
+      </w:pPr>
+    </w:lvl>
+    <w:lvl w:ilvl="3" w:tplc="0409000F" w:tentative="1">
+      <w:start w:val="1"/>
+      <w:numFmt w:val="decimal"/>
+      <w:lvlText w:val="%4."/>
+      <w:lvlJc w:val="left"/>
+      <w:pPr>
+        <w:ind w:left="2880" w:hanging="360"/>
+      </w:pPr>
+    </w:lvl>
+    <w:lvl w:ilvl="4" w:tplc="04090019" w:tentative="1">
+      <w:start w:val="1"/>
+      <w:numFmt w:val="lowerLetter"/>
+      <w:lvlText w:val="%5."/>
+      <w:lvlJc w:val="left"/>
+      <w:pPr>
+        <w:ind w:left="3600" w:hanging="360"/>
+      </w:pPr>
+    </w:lvl>
+    <w:lvl w:ilvl="5" w:tplc="0409001B" w:tentative="1">
+      <w:start w:val="1"/>
+      <w:numFmt w:val="lowerRoman"/>
+      <w:lvlText w:val="%6."/>
+      <w:lvlJc w:val="right"/>
+      <w:pPr>
+        <w:ind w:left="4320" w:hanging="180"/>
+      </w:pPr>
+    </w:lvl>
+    <w:lvl w:ilvl="6" w:tplc="0409000F" w:tentative="1">
+      <w:start w:val="1"/>
+      <w:numFmt w:val="decimal"/>
+      <w:lvlText w:val="%7."/>
+      <w:lvlJc w:val="left"/>
+      <w:pPr>
+        <w:ind w:left="5040" w:hanging="360"/>
+      </w:pPr>
+    </w:lvl>
+    <w:lvl w:ilvl="7" w:tplc="04090019" w:tentative="1">
+      <w:start w:val="1"/>
+      <w:numFmt w:val="lowerLetter"/>
+      <w:lvlText w:val="%8."/>
+      <w:lvlJc w:val="left"/>
+      <w:pPr>
+        <w:ind w:left="5760" w:hanging="360"/>
+      </w:pPr>
+    </w:lvl>
+    <w:lvl w:ilvl="8" w:tplc="0409001B" w:tentative="1">
+      <w:start w:val="1"/>
+      <w:numFmt w:val="lowerRoman"/>
+      <w:lvlText w:val="%9."/>
+      <w:lvlJc w:val="right"/>
+      <w:pPr>
+        <w:ind w:left="6480" w:hanging="180"/>
+      </w:pPr>
+    </w:lvl>
+  </w:abstractNum>
+  <w:abstractNum w:abstractNumId="7" w15:restartNumberingAfterBreak="0">
+    <w:nsid w:val="713B4445"/>
+    <w:multiLevelType w:val="hybridMultilevel"/>
+    <w:tmpl w:val="714C0584"/>
+    <w:lvl w:ilvl="0" w:tplc="DFF69EF6">
+      <w:start w:val="1"/>
+      <w:numFmt w:val="decimal"/>
+      <w:lvlText w:val="%1."/>
+      <w:lvlJc w:val="left"/>
+      <w:pPr>
+        <w:ind w:left="720" w:hanging="360"/>
+      </w:pPr>
+      <w:rPr>
+        <w:b w:val="0"/>
+        <w:sz w:val="24"/>
+        <w:szCs w:val="24"/>
+      </w:rPr>
+    </w:lvl>
+    <w:lvl w:ilvl="1" w:tplc="04090019" w:tentative="1">
+      <w:start w:val="1"/>
+      <w:numFmt w:val="lowerLetter"/>
+      <w:lvlText w:val="%2."/>
+      <w:lvlJc w:val="left"/>
+      <w:pPr>
+        <w:ind w:left="1440" w:hanging="360"/>
+      </w:pPr>
+    </w:lvl>
+    <w:lvl w:ilvl="2" w:tplc="0409001B" w:tentative="1">
+      <w:start w:val="1"/>
+      <w:numFmt w:val="lowerRoman"/>
+      <w:lvlText w:val="%3."/>
+      <w:lvlJc w:val="right"/>
+      <w:pPr>
+        <w:ind w:left="2160" w:hanging="180"/>
+      </w:pPr>
+    </w:lvl>
+    <w:lvl w:ilvl="3" w:tplc="0409000F" w:tentative="1">
+      <w:start w:val="1"/>
+      <w:numFmt w:val="decimal"/>
+      <w:lvlText w:val="%4."/>
+      <w:lvlJc w:val="left"/>
+      <w:pPr>
+        <w:ind w:left="2880" w:hanging="360"/>
+      </w:pPr>
+    </w:lvl>
+    <w:lvl w:ilvl="4" w:tplc="04090019" w:tentative="1">
+      <w:start w:val="1"/>
+      <w:numFmt w:val="lowerLetter"/>
+      <w:lvlText w:val="%5."/>
+      <w:lvlJc w:val="left"/>
+      <w:pPr>
+        <w:ind w:left="3600" w:hanging="360"/>
+      </w:pPr>
+    </w:lvl>
+    <w:lvl w:ilvl="5" w:tplc="0409001B" w:tentative="1">
+      <w:start w:val="1"/>
+      <w:numFmt w:val="lowerRoman"/>
+      <w:lvlText w:val="%6."/>
+      <w:lvlJc w:val="right"/>
+      <w:pPr>
+        <w:ind w:left="4320" w:hanging="180"/>
+      </w:pPr>
+    </w:lvl>
+    <w:lvl w:ilvl="6" w:tplc="0409000F" w:tentative="1">
+      <w:start w:val="1"/>
+      <w:numFmt w:val="decimal"/>
+      <w:lvlText w:val="%7."/>
+      <w:lvlJc w:val="left"/>
+      <w:pPr>
+        <w:ind w:left="5040" w:hanging="360"/>
+      </w:pPr>
+    </w:lvl>
+    <w:lvl w:ilvl="7" w:tplc="04090019" w:tentative="1">
+      <w:start w:val="1"/>
+      <w:numFmt w:val="lowerLetter"/>
+      <w:lvlText w:val="%8."/>
+      <w:lvlJc w:val="left"/>
+      <w:pPr>
+        <w:ind w:left="5760" w:hanging="360"/>
+      </w:pPr>
+    </w:lvl>
+    <w:lvl w:ilvl="8" w:tplc="0409001B" w:tentative="1">
+      <w:start w:val="1"/>
+      <w:numFmt w:val="lowerRoman"/>
+      <w:lvlText w:val="%9."/>
+      <w:lvlJc w:val="right"/>
+      <w:pPr>
+        <w:ind w:left="6480" w:hanging="180"/>
+      </w:pPr>
+    </w:lvl>
+  </w:abstractNum>
+  <w:abstractNum w:abstractNumId="8" w15:restartNumberingAfterBreak="0">
+    <w:nsid w:val="76740C10"/>
+    <w:multiLevelType w:val="hybridMultilevel"/>
+    <w:tmpl w:val="E1309B4A"/>
+    <w:lvl w:ilvl="0" w:tplc="04090001">
+      <w:start w:val="1"/>
+      <w:numFmt w:val="bullet"/>
+      <w:lvlText w:val=""/>
+      <w:lvlJc w:val="left"/>
+      <w:pPr>
+        <w:ind w:left="720" w:hanging="360"/>
+      </w:pPr>
+      <w:rPr>
+        <w:rFonts w:ascii="Symbol" w:hAnsi="Symbol" w:hint="default"/>
+        <w:b w:val="0"/>
+        <w:sz w:val="24"/>
+        <w:szCs w:val="24"/>
+      </w:rPr>
+    </w:lvl>
+    <w:lvl w:ilvl="1" w:tplc="04090019" w:tentative="1">
+      <w:start w:val="1"/>
+      <w:numFmt w:val="lowerLetter"/>
+      <w:lvlText w:val="%2."/>
+      <w:lvlJc w:val="left"/>
+      <w:pPr>
+        <w:ind w:left="1440" w:hanging="360"/>
+      </w:pPr>
+    </w:lvl>
+    <w:lvl w:ilvl="2" w:tplc="0409001B" w:tentative="1">
+      <w:start w:val="1"/>
+      <w:numFmt w:val="lowerRoman"/>
+      <w:lvlText w:val="%3."/>
+      <w:lvlJc w:val="right"/>
+      <w:pPr>
+        <w:ind w:left="2160" w:hanging="180"/>
+      </w:pPr>
+    </w:lvl>
+    <w:lvl w:ilvl="3" w:tplc="0409000F" w:tentative="1">
+      <w:start w:val="1"/>
+      <w:numFmt w:val="decimal"/>
+      <w:lvlText w:val="%4."/>
+      <w:lvlJc w:val="left"/>
+      <w:pPr>
+        <w:ind w:left="2880" w:hanging="360"/>
+      </w:pPr>
+    </w:lvl>
+    <w:lvl w:ilvl="4" w:tplc="04090019" w:tentative="1">
+      <w:start w:val="1"/>
+      <w:numFmt w:val="lowerLetter"/>
+      <w:lvlText w:val="%5."/>
+      <w:lvlJc w:val="left"/>
+      <w:pPr>
+        <w:ind w:left="3600" w:hanging="360"/>
+      </w:pPr>
+    </w:lvl>
+    <w:lvl w:ilvl="5" w:tplc="0409001B" w:tentative="1">
+      <w:start w:val="1"/>
+      <w:numFmt w:val="lowerRoman"/>
+      <w:lvlText w:val="%6."/>
+      <w:lvlJc w:val="right"/>
+      <w:pPr>
+        <w:ind w:left="4320" w:hanging="180"/>
+      </w:pPr>
+    </w:lvl>
+    <w:lvl w:ilvl="6" w:tplc="0409000F" w:tentative="1">
+      <w:start w:val="1"/>
+      <w:numFmt w:val="decimal"/>
+      <w:lvlText w:val="%7."/>
+      <w:lvlJc w:val="left"/>
+      <w:pPr>
+        <w:ind w:left="5040" w:hanging="360"/>
+      </w:pPr>
+    </w:lvl>
+    <w:lvl w:ilvl="7" w:tplc="04090019" w:tentative="1">
+      <w:start w:val="1"/>
+      <w:numFmt w:val="lowerLetter"/>
+      <w:lvlText w:val="%8."/>
+      <w:lvlJc w:val="left"/>
+      <w:pPr>
+        <w:ind w:left="5760" w:hanging="360"/>
+      </w:pPr>
+    </w:lvl>
+    <w:lvl w:ilvl="8" w:tplc="0409001B" w:tentative="1">
+      <w:start w:val="1"/>
+      <w:numFmt w:val="lowerRoman"/>
+      <w:lvlText w:val="%9."/>
+      <w:lvlJc w:val="right"/>
+      <w:pPr>
+        <w:ind w:left="6480" w:hanging="180"/>
+      </w:pPr>
+    </w:lvl>
+  </w:abstractNum>
   <w:num w:numId="1">
+    <w:abstractNumId w:val="3"/>
+  </w:num>
+  <w:num w:numId="2">
+    <w:abstractNumId w:val="2"/>
+  </w:num>
+  <w:num w:numId="3">
+    <w:abstractNumId w:val="7"/>
+  </w:num>
+  <w:num w:numId="4">
     <w:abstractNumId w:val="1"/>
   </w:num>
-  <w:num w:numId="2">
+  <w:num w:numId="5">
+    <w:abstractNumId w:val="8"/>
+  </w:num>
+  <w:num w:numId="6">
+    <w:abstractNumId w:val="4"/>
+  </w:num>
+  <w:num w:numId="7">
+    <w:abstractNumId w:val="6"/>
+  </w:num>
+  <w:num w:numId="8">
+    <w:abstractNumId w:val="5"/>
+  </w:num>
+  <w:num w:numId="9">
     <w:abstractNumId w:val="0"/>
   </w:num>
 </w:numbering>
@@ -1092,6 +4716,33 @@
       <w:contextualSpacing/>
     </w:pPr>
   </w:style>
+  <w:style w:type="table" w:styleId="TableGrid">
+    <w:name w:val="Table Grid"/>
+    <w:basedOn w:val="TableNormal"/>
+    <w:uiPriority w:val="39"/>
+    <w:rsid w:val="00C626CF"/>
+    <w:tblPr>
+      <w:tblBorders>
+        <w:top w:val="single" w:sz="4" w:space="0" w:color="auto"/>
+        <w:left w:val="single" w:sz="4" w:space="0" w:color="auto"/>
+        <w:bottom w:val="single" w:sz="4" w:space="0" w:color="auto"/>
+        <w:right w:val="single" w:sz="4" w:space="0" w:color="auto"/>
+        <w:insideH w:val="single" w:sz="4" w:space="0" w:color="auto"/>
+        <w:insideV w:val="single" w:sz="4" w:space="0" w:color="auto"/>
+      </w:tblBorders>
+    </w:tblPr>
+  </w:style>
+  <w:style w:type="character" w:styleId="Strong">
+    <w:name w:val="Strong"/>
+    <w:basedOn w:val="DefaultParagraphFont"/>
+    <w:uiPriority w:val="22"/>
+    <w:qFormat/>
+    <w:rsid w:val="00F11878"/>
+    <w:rPr>
+      <w:b/>
+      <w:bCs/>
+    </w:rPr>
+  </w:style>
 </w:styles>
 </file>
 

</xml_diff>